<commit_message>
Adding DoS and AP Weekness
</commit_message>
<xml_diff>
--- a/docs/Cac ky thuat hack mang Wireless.docx
+++ b/docs/Cac ky thuat hack mang Wireless.docx
@@ -52,26 +52,62 @@
           <w:sz w:val="28"/>
           <w:szCs w:val="28"/>
         </w:rPr>
-        <w:t>Trong phần này sẽ nói sơ lược về các yếu tố cơ bản về mạng Wireless hoặc LAN(Local Area Network) nói chung.</w:t>
-      </w:r>
-    </w:p>
-    <w:p>
-      <w:pPr>
-        <w:widowControl/>
-        <w:jc w:val="left"/>
-        <w:rPr>
-          <w:color w:val="000000" w:themeColor="text1"/>
-          <w:sz w:val="28"/>
-          <w:szCs w:val="28"/>
-        </w:rPr>
-      </w:pPr>
-      <w:r>
-        <w:rPr>
-          <w:color w:val="000000" w:themeColor="text1"/>
-          <w:sz w:val="28"/>
-          <w:szCs w:val="28"/>
-        </w:rPr>
-        <w:t>Phần này sẽ giải thích : Sniffing, Spoofing, SSIDs, Làm sao xác định SSID,WEP, từ chối dịch vụ bằng cách làm nhiễu hoặc làm giả wireless để dụ victim truy cập.</w:t>
+        <w:t xml:space="preserve">Trong phần này sẽ nói sơ lược về các yếu tố cơ bản về mạng Wireless hoặc </w:t>
+      </w:r>
+      <w:proofErr w:type="gramStart"/>
+      <w:r>
+        <w:rPr>
+          <w:color w:val="000000" w:themeColor="text1"/>
+          <w:sz w:val="28"/>
+          <w:szCs w:val="28"/>
+        </w:rPr>
+        <w:t>LAN(</w:t>
+      </w:r>
+      <w:proofErr w:type="gramEnd"/>
+      <w:r>
+        <w:rPr>
+          <w:color w:val="000000" w:themeColor="text1"/>
+          <w:sz w:val="28"/>
+          <w:szCs w:val="28"/>
+        </w:rPr>
+        <w:t>Local Area Network) nói chung.</w:t>
+      </w:r>
+    </w:p>
+    <w:p>
+      <w:pPr>
+        <w:widowControl/>
+        <w:jc w:val="left"/>
+        <w:rPr>
+          <w:color w:val="000000" w:themeColor="text1"/>
+          <w:sz w:val="28"/>
+          <w:szCs w:val="28"/>
+        </w:rPr>
+      </w:pPr>
+      <w:r>
+        <w:rPr>
+          <w:color w:val="000000" w:themeColor="text1"/>
+          <w:sz w:val="28"/>
+          <w:szCs w:val="28"/>
+        </w:rPr>
+        <w:t xml:space="preserve">Phần này sẽ giải </w:t>
+      </w:r>
+      <w:proofErr w:type="gramStart"/>
+      <w:r>
+        <w:rPr>
+          <w:color w:val="000000" w:themeColor="text1"/>
+          <w:sz w:val="28"/>
+          <w:szCs w:val="28"/>
+        </w:rPr>
+        <w:t>thích :</w:t>
+      </w:r>
+      <w:proofErr w:type="gramEnd"/>
+      <w:r>
+        <w:rPr>
+          <w:color w:val="000000" w:themeColor="text1"/>
+          <w:sz w:val="28"/>
+          <w:szCs w:val="28"/>
+        </w:rPr>
+        <w:t xml:space="preserve"> Sniffing, Spoofing, SSIDs, Làm sao xác định SSID,WEP, từ chối dịch vụ bằng cách làm nhiễu hoặc làm giả wireless để dụ victim truy cập.</w:t>
       </w:r>
     </w:p>
     <w:p>
@@ -225,7 +261,43 @@
           <w:sz w:val="28"/>
           <w:szCs w:val="28"/>
         </w:rPr>
-        <w:t>) được phát triển bởi IEEE là giao thức giữa wireless client và AP hoặc giữa 2 wireless client. IEEE phải được xác thực bởi giao thức mạng(MAC- Medium Address Control) và Lớp Vật Lý(Physical Layer) IEEE 802.11 được nằm trong tầng 1(Physical) và tầng 2(Data Link) của OSI model. Có nhiều giao thức IEEE 802.11 : 802.11a/b/g</w:t>
+        <w:t xml:space="preserve">) được phát triển bởi IEEE là giao thức giữa wireless client và AP hoặc giữa 2 wireless client. IEEE phải được xác thực bởi giao thức </w:t>
+      </w:r>
+      <w:proofErr w:type="gramStart"/>
+      <w:r>
+        <w:rPr>
+          <w:color w:val="000000" w:themeColor="text1"/>
+          <w:sz w:val="28"/>
+          <w:szCs w:val="28"/>
+        </w:rPr>
+        <w:t>mạng(</w:t>
+      </w:r>
+      <w:proofErr w:type="gramEnd"/>
+      <w:r>
+        <w:rPr>
+          <w:color w:val="000000" w:themeColor="text1"/>
+          <w:sz w:val="28"/>
+          <w:szCs w:val="28"/>
+        </w:rPr>
+        <w:t xml:space="preserve">MAC- Medium Address Control) và Lớp Vật Lý(Physical Layer) IEEE 802.11 được nằm trong tầng 1(Physical) và tầng 2(Data Link) của OSI model. Có nhiều giao thức IEEE </w:t>
+      </w:r>
+      <w:proofErr w:type="gramStart"/>
+      <w:r>
+        <w:rPr>
+          <w:color w:val="000000" w:themeColor="text1"/>
+          <w:sz w:val="28"/>
+          <w:szCs w:val="28"/>
+        </w:rPr>
+        <w:t>802.11 :</w:t>
+      </w:r>
+      <w:proofErr w:type="gramEnd"/>
+      <w:r>
+        <w:rPr>
+          <w:color w:val="000000" w:themeColor="text1"/>
+          <w:sz w:val="28"/>
+          <w:szCs w:val="28"/>
+        </w:rPr>
+        <w:t xml:space="preserve"> 802.11a/b/g</w:t>
       </w:r>
     </w:p>
     <w:p>
@@ -245,7 +317,25 @@
           <w:sz w:val="28"/>
           <w:szCs w:val="28"/>
         </w:rPr>
-        <w:t>2.1 Trạm (Station) và Điểm Truy Cập(Access Point):</w:t>
+        <w:t xml:space="preserve">2.1 Trạm (Station) và Điểm Truy </w:t>
+      </w:r>
+      <w:proofErr w:type="gramStart"/>
+      <w:r>
+        <w:rPr>
+          <w:color w:val="000000" w:themeColor="text1"/>
+          <w:sz w:val="28"/>
+          <w:szCs w:val="28"/>
+        </w:rPr>
+        <w:t>Cập(</w:t>
+      </w:r>
+      <w:proofErr w:type="gramEnd"/>
+      <w:r>
+        <w:rPr>
+          <w:color w:val="000000" w:themeColor="text1"/>
+          <w:sz w:val="28"/>
+          <w:szCs w:val="28"/>
+        </w:rPr>
+        <w:t>Access Point):</w:t>
       </w:r>
     </w:p>
     <w:p>
@@ -286,7 +376,25 @@
           <w:sz w:val="28"/>
           <w:szCs w:val="28"/>
         </w:rPr>
-        <w:t>Điểm truy cập: là 1 cái trạm(station) là một nơi để cung cấp frame để phân tán đến các trạm khác.Bản thân điểm truy cập(AP) là một thể loại được kết nối bởi dây(wire) đến LAN.</w:t>
+        <w:t xml:space="preserve">Điểm truy cập: là 1 cái trạm(station) là một nơi để cung cấp frame để phân tán đến các trạm </w:t>
+      </w:r>
+      <w:proofErr w:type="gramStart"/>
+      <w:r>
+        <w:rPr>
+          <w:color w:val="000000" w:themeColor="text1"/>
+          <w:sz w:val="28"/>
+          <w:szCs w:val="28"/>
+        </w:rPr>
+        <w:t>khác.Bản</w:t>
+      </w:r>
+      <w:proofErr w:type="gramEnd"/>
+      <w:r>
+        <w:rPr>
+          <w:color w:val="000000" w:themeColor="text1"/>
+          <w:sz w:val="28"/>
+          <w:szCs w:val="28"/>
+        </w:rPr>
+        <w:t xml:space="preserve"> thân điểm truy cập(AP) là một thể loại được kết nối bởi dây(wire) đến LAN.</w:t>
       </w:r>
     </w:p>
     <w:p>
@@ -306,7 +414,25 @@
           <w:sz w:val="28"/>
           <w:szCs w:val="28"/>
         </w:rPr>
-        <w:t>Chú ý :Trạm thu, AP phát.</w:t>
+        <w:t xml:space="preserve">Chú </w:t>
+      </w:r>
+      <w:proofErr w:type="gramStart"/>
+      <w:r>
+        <w:rPr>
+          <w:color w:val="000000" w:themeColor="text1"/>
+          <w:sz w:val="28"/>
+          <w:szCs w:val="28"/>
+        </w:rPr>
+        <w:t>ý :Trạm</w:t>
+      </w:r>
+      <w:proofErr w:type="gramEnd"/>
+      <w:r>
+        <w:rPr>
+          <w:color w:val="000000" w:themeColor="text1"/>
+          <w:sz w:val="28"/>
+          <w:szCs w:val="28"/>
+        </w:rPr>
+        <w:t xml:space="preserve"> thu, AP phát.</w:t>
       </w:r>
     </w:p>
     <w:p>
@@ -418,7 +544,25 @@
           <w:sz w:val="28"/>
           <w:szCs w:val="28"/>
         </w:rPr>
-        <w:t>WEP là 1 cái khóa chia sẽ đươc mã hóa các package trao đổi giữa trạm(station) và  điểm truy cập(AP).</w:t>
+        <w:t xml:space="preserve">WEP là 1 cái khóa chia sẽ đươc mã hóa các package trao đổi giữa trạm(station) </w:t>
+      </w:r>
+      <w:proofErr w:type="gramStart"/>
+      <w:r>
+        <w:rPr>
+          <w:color w:val="000000" w:themeColor="text1"/>
+          <w:sz w:val="28"/>
+          <w:szCs w:val="28"/>
+        </w:rPr>
+        <w:t>và  điểm</w:t>
+      </w:r>
+      <w:proofErr w:type="gramEnd"/>
+      <w:r>
+        <w:rPr>
+          <w:color w:val="000000" w:themeColor="text1"/>
+          <w:sz w:val="28"/>
+          <w:szCs w:val="28"/>
+        </w:rPr>
+        <w:t xml:space="preserve"> truy cập(AP).</w:t>
       </w:r>
     </w:p>
     <w:p>
@@ -494,48 +638,30 @@
           <w:szCs w:val="28"/>
           <w:lang w:eastAsia="en-US"/>
         </w:rPr>
-        <w:drawing>
-          <wp:inline distT="0" distB="0" distL="114300" distR="114300" wp14:anchorId="73D9ABAB" wp14:editId="009BA45A">
-            <wp:extent cx="5486400" cy="952500"/>
-            <wp:effectExtent l="0" t="0" r="0" b="0"/>
-            <wp:docPr id="1" name="Picture 1" descr="IMG_256"/>
-            <wp:cNvGraphicFramePr>
-              <a:graphicFrameLocks xmlns:a="http://schemas.openxmlformats.org/drawingml/2006/main" noChangeAspect="1"/>
-            </wp:cNvGraphicFramePr>
-            <a:graphic xmlns:a="http://schemas.openxmlformats.org/drawingml/2006/main">
-              <a:graphicData uri="http://schemas.openxmlformats.org/drawingml/2006/picture">
-                <pic:pic xmlns:pic="http://schemas.openxmlformats.org/drawingml/2006/picture">
-                  <pic:nvPicPr>
-                    <pic:cNvPr id="1" name="Picture 1" descr="IMG_256"/>
-                    <pic:cNvPicPr>
-                      <a:picLocks noChangeAspect="1"/>
-                    </pic:cNvPicPr>
-                  </pic:nvPicPr>
-                  <pic:blipFill>
-                    <a:blip r:embed="rId7" r:link="rId8"/>
-                    <a:stretch>
-                      <a:fillRect/>
-                    </a:stretch>
-                  </pic:blipFill>
-                  <pic:spPr>
-                    <a:xfrm>
-                      <a:off x="0" y="0"/>
-                      <a:ext cx="5486400" cy="952500"/>
-                    </a:xfrm>
-                    <a:prstGeom prst="rect">
-                      <a:avLst/>
-                    </a:prstGeom>
-                    <a:noFill/>
-                    <a:ln w="9525">
-                      <a:noFill/>
-                      <a:miter/>
-                    </a:ln>
-                  </pic:spPr>
-                </pic:pic>
-              </a:graphicData>
-            </a:graphic>
-          </wp:inline>
-        </w:drawing>
+        <w:pict w14:anchorId="2358475F">
+          <v:shapetype id="_x0000_t75" coordsize="21600,21600" o:spt="75" o:preferrelative="t" path="m@4@5l@4@11@9@11@9@5xe" filled="f" stroked="f">
+            <v:stroke joinstyle="miter"/>
+            <v:formulas>
+              <v:f eqn="if lineDrawn pixelLineWidth 0"/>
+              <v:f eqn="sum @0 1 0"/>
+              <v:f eqn="sum 0 0 @1"/>
+              <v:f eqn="prod @2 1 2"/>
+              <v:f eqn="prod @3 21600 pixelWidth"/>
+              <v:f eqn="prod @3 21600 pixelHeight"/>
+              <v:f eqn="sum @0 0 1"/>
+              <v:f eqn="prod @6 1 2"/>
+              <v:f eqn="prod @7 21600 pixelWidth"/>
+              <v:f eqn="sum @8 21600 0"/>
+              <v:f eqn="prod @7 21600 pixelHeight"/>
+              <v:f eqn="sum @10 21600 0"/>
+            </v:formulas>
+            <v:path o:extrusionok="f" gradientshapeok="t" o:connecttype="rect"/>
+            <o:lock v:ext="edit" aspectratio="t"/>
+          </v:shapetype>
+          <v:shape id="_x0000_i1025" type="#_x0000_t75" style="width:415.2pt;height:1in">
+            <v:imagedata r:id="rId7"/>
+          </v:shape>
+        </w:pict>
       </w:r>
       <w:r>
         <w:rPr>
@@ -627,7 +753,25 @@
           <w:szCs w:val="28"/>
         </w:rPr>
         <w:lastRenderedPageBreak/>
-        <w:t xml:space="preserve">+ Data Frame: Đóng gói tầng lớp OSI Model: Bao gồm địa chỉ MAC nguồn, MAC đích, BSSID, TCP/IP diagram, payload : WEP mã hóa </w:t>
+        <w:t xml:space="preserve">+ Data Frame: Đóng gói tầng lớp OSI Model: Bao gồm địa chỉ MAC nguồn, MAC đích, BSSID, TCP/IP diagram, </w:t>
+      </w:r>
+      <w:proofErr w:type="gramStart"/>
+      <w:r>
+        <w:rPr>
+          <w:color w:val="000000" w:themeColor="text1"/>
+          <w:sz w:val="28"/>
+          <w:szCs w:val="28"/>
+        </w:rPr>
+        <w:t>payload :</w:t>
+      </w:r>
+      <w:proofErr w:type="gramEnd"/>
+      <w:r>
+        <w:rPr>
+          <w:color w:val="000000" w:themeColor="text1"/>
+          <w:sz w:val="28"/>
+          <w:szCs w:val="28"/>
+        </w:rPr>
+        <w:t xml:space="preserve"> WEP mã hóa </w:t>
       </w:r>
     </w:p>
     <w:p>
@@ -723,48 +867,11 @@
           <w:szCs w:val="28"/>
           <w:lang w:eastAsia="en-US"/>
         </w:rPr>
-        <w:drawing>
-          <wp:inline distT="0" distB="0" distL="114300" distR="114300" wp14:anchorId="6DFCD374" wp14:editId="17490347">
-            <wp:extent cx="4514850" cy="3295650"/>
-            <wp:effectExtent l="0" t="0" r="0" b="0"/>
-            <wp:docPr id="2" name="Picture 2" descr="IMG_256"/>
-            <wp:cNvGraphicFramePr>
-              <a:graphicFrameLocks xmlns:a="http://schemas.openxmlformats.org/drawingml/2006/main" noChangeAspect="1"/>
-            </wp:cNvGraphicFramePr>
-            <a:graphic xmlns:a="http://schemas.openxmlformats.org/drawingml/2006/main">
-              <a:graphicData uri="http://schemas.openxmlformats.org/drawingml/2006/picture">
-                <pic:pic xmlns:pic="http://schemas.openxmlformats.org/drawingml/2006/picture">
-                  <pic:nvPicPr>
-                    <pic:cNvPr id="2" name="Picture 2" descr="IMG_256"/>
-                    <pic:cNvPicPr>
-                      <a:picLocks noChangeAspect="1"/>
-                    </pic:cNvPicPr>
-                  </pic:nvPicPr>
-                  <pic:blipFill>
-                    <a:blip r:embed="rId9" r:link="rId10"/>
-                    <a:stretch>
-                      <a:fillRect/>
-                    </a:stretch>
-                  </pic:blipFill>
-                  <pic:spPr>
-                    <a:xfrm>
-                      <a:off x="0" y="0"/>
-                      <a:ext cx="4514850" cy="3295650"/>
-                    </a:xfrm>
-                    <a:prstGeom prst="rect">
-                      <a:avLst/>
-                    </a:prstGeom>
-                    <a:noFill/>
-                    <a:ln w="9525">
-                      <a:noFill/>
-                      <a:miter/>
-                    </a:ln>
-                  </pic:spPr>
-                </pic:pic>
-              </a:graphicData>
-            </a:graphic>
-          </wp:inline>
-        </w:drawing>
+        <w:pict w14:anchorId="0CB6C974">
+          <v:shape id="_x0000_i1026" type="#_x0000_t75" style="width:415.2pt;height:302.8pt">
+            <v:imagedata r:id="rId8"/>
+          </v:shape>
+        </w:pict>
       </w:r>
       <w:r>
         <w:rPr>
@@ -835,7 +942,26 @@
           <w:sz w:val="28"/>
           <w:szCs w:val="28"/>
         </w:rPr>
-        <w:t>Beacon gồm : SSID(tên Wireless), capabilities, và các thông tin khác.</w:t>
+        <w:lastRenderedPageBreak/>
+        <w:t xml:space="preserve">Beacon </w:t>
+      </w:r>
+      <w:proofErr w:type="gramStart"/>
+      <w:r>
+        <w:rPr>
+          <w:color w:val="000000" w:themeColor="text1"/>
+          <w:sz w:val="28"/>
+          <w:szCs w:val="28"/>
+        </w:rPr>
+        <w:t>gồm :</w:t>
+      </w:r>
+      <w:proofErr w:type="gramEnd"/>
+      <w:r>
+        <w:rPr>
+          <w:color w:val="000000" w:themeColor="text1"/>
+          <w:sz w:val="28"/>
+          <w:szCs w:val="28"/>
+        </w:rPr>
+        <w:t xml:space="preserve"> SSID(tên Wireless), capabilities, và các thông tin khác.</w:t>
       </w:r>
     </w:p>
     <w:p>
@@ -887,7 +1013,61 @@
           <w:sz w:val="28"/>
           <w:szCs w:val="28"/>
         </w:rPr>
-        <w:t>Dữ liệu truyền giữa AP(Điểm truy cập) và station(máy trạm) sau khi Association(xác thực). Tất cả APs(các điểm truy cập) phát ra Beacon frames nhiều lần mỗi giây. Trạm sẽ chọn để associated(xác thực) với AP(điểm truy cập)  dựa trên signed strength(độ mạnh dấu hiệu). Station có thể không có tên Wireless (SSID).</w:t>
+        <w:t xml:space="preserve">Dữ liệu truyền giữa </w:t>
+      </w:r>
+      <w:proofErr w:type="gramStart"/>
+      <w:r>
+        <w:rPr>
+          <w:color w:val="000000" w:themeColor="text1"/>
+          <w:sz w:val="28"/>
+          <w:szCs w:val="28"/>
+        </w:rPr>
+        <w:t>AP(</w:t>
+      </w:r>
+      <w:proofErr w:type="gramEnd"/>
+      <w:r>
+        <w:rPr>
+          <w:color w:val="000000" w:themeColor="text1"/>
+          <w:sz w:val="28"/>
+          <w:szCs w:val="28"/>
+        </w:rPr>
+        <w:t xml:space="preserve">Điểm truy cập) và station(máy trạm) sau khi Association(xác thực). Tất cả </w:t>
+      </w:r>
+      <w:proofErr w:type="gramStart"/>
+      <w:r>
+        <w:rPr>
+          <w:color w:val="000000" w:themeColor="text1"/>
+          <w:sz w:val="28"/>
+          <w:szCs w:val="28"/>
+        </w:rPr>
+        <w:t>APs(</w:t>
+      </w:r>
+      <w:proofErr w:type="gramEnd"/>
+      <w:r>
+        <w:rPr>
+          <w:color w:val="000000" w:themeColor="text1"/>
+          <w:sz w:val="28"/>
+          <w:szCs w:val="28"/>
+        </w:rPr>
+        <w:t xml:space="preserve">các điểm truy cập) phát ra Beacon frames nhiều lần mỗi giây. Trạm sẽ chọn để </w:t>
+      </w:r>
+      <w:proofErr w:type="gramStart"/>
+      <w:r>
+        <w:rPr>
+          <w:color w:val="000000" w:themeColor="text1"/>
+          <w:sz w:val="28"/>
+          <w:szCs w:val="28"/>
+        </w:rPr>
+        <w:t>associated(</w:t>
+      </w:r>
+      <w:proofErr w:type="gramEnd"/>
+      <w:r>
+        <w:rPr>
+          <w:color w:val="000000" w:themeColor="text1"/>
+          <w:sz w:val="28"/>
+          <w:szCs w:val="28"/>
+        </w:rPr>
+        <w:t>xác thực) với AP(điểm truy cập)  dựa trên signed strength(độ mạnh dấu hiệu). Station có thể không có tên Wireless (SSID).</w:t>
       </w:r>
     </w:p>
     <w:p>
@@ -927,7 +1107,61 @@
           <w:sz w:val="28"/>
           <w:szCs w:val="28"/>
         </w:rPr>
-        <w:t xml:space="preserve">Bước 1: 1 trạm lắng nghe tất cả Beacons frame mà chưa unauthenticated(chưa cấp quyền) và unassociated(chưa xác thực). Trạm sẽ chọn BSS(Basic Server Set) để join(thêm vào).  AP and station xác thực lẫn nhau bằng cách trao đổi các Authentication management frames. Bây giờ thì client Authenticated, nhưng chưa ác thực ( unassociated) </w:t>
+        <w:t xml:space="preserve">Bước 1: 1 trạm lắng nghe tất cả Beacons frame mà chưa </w:t>
+      </w:r>
+      <w:proofErr w:type="gramStart"/>
+      <w:r>
+        <w:rPr>
+          <w:color w:val="000000" w:themeColor="text1"/>
+          <w:sz w:val="28"/>
+          <w:szCs w:val="28"/>
+        </w:rPr>
+        <w:t>unauthenticated(</w:t>
+      </w:r>
+      <w:proofErr w:type="gramEnd"/>
+      <w:r>
+        <w:rPr>
+          <w:color w:val="000000" w:themeColor="text1"/>
+          <w:sz w:val="28"/>
+          <w:szCs w:val="28"/>
+        </w:rPr>
+        <w:t xml:space="preserve">chưa cấp quyền) và unassociated(chưa xác thực). Trạm sẽ chọn </w:t>
+      </w:r>
+      <w:proofErr w:type="gramStart"/>
+      <w:r>
+        <w:rPr>
+          <w:color w:val="000000" w:themeColor="text1"/>
+          <w:sz w:val="28"/>
+          <w:szCs w:val="28"/>
+        </w:rPr>
+        <w:t>BSS(</w:t>
+      </w:r>
+      <w:proofErr w:type="gramEnd"/>
+      <w:r>
+        <w:rPr>
+          <w:color w:val="000000" w:themeColor="text1"/>
+          <w:sz w:val="28"/>
+          <w:szCs w:val="28"/>
+        </w:rPr>
+        <w:t xml:space="preserve">Basic Server Set) để join(thêm vào).  AP and station xác thực lẫn nhau bằng cách trao đổi các Authentication management frames. Bây giờ thì client Authenticated, nhưng chưa ác thực </w:t>
+      </w:r>
+      <w:proofErr w:type="gramStart"/>
+      <w:r>
+        <w:rPr>
+          <w:color w:val="000000" w:themeColor="text1"/>
+          <w:sz w:val="28"/>
+          <w:szCs w:val="28"/>
+        </w:rPr>
+        <w:t>( unassociated</w:t>
+      </w:r>
+      <w:proofErr w:type="gramEnd"/>
+      <w:r>
+        <w:rPr>
+          <w:color w:val="000000" w:themeColor="text1"/>
+          <w:sz w:val="28"/>
+          <w:szCs w:val="28"/>
+        </w:rPr>
+        <w:t xml:space="preserve">) </w:t>
       </w:r>
     </w:p>
     <w:p>
@@ -1042,7 +1276,6 @@
           <w:sz w:val="28"/>
           <w:szCs w:val="28"/>
         </w:rPr>
-        <w:lastRenderedPageBreak/>
         <w:t>Sniffing là gì?</w:t>
       </w:r>
     </w:p>
@@ -1171,31 +1404,7 @@
           <w:sz w:val="28"/>
           <w:szCs w:val="28"/>
         </w:rPr>
-        <w:t>Attacker có thể phát hiện SSID ò một network thông thường. Vì Attacker dựa</w:t>
-      </w:r>
-      <w:r>
-        <w:rPr>
-          <w:color w:val="000000" w:themeColor="text1"/>
-          <w:sz w:val="28"/>
-          <w:szCs w:val="28"/>
-        </w:rPr>
-        <w:t xml:space="preserve"> vào Beacon, As</w:t>
-      </w:r>
-      <w:r>
-        <w:rPr>
-          <w:color w:val="000000" w:themeColor="text1"/>
-          <w:sz w:val="28"/>
-          <w:szCs w:val="28"/>
-        </w:rPr>
-        <w:t>s</w:t>
-      </w:r>
-      <w:r>
-        <w:rPr>
-          <w:color w:val="000000" w:themeColor="text1"/>
-          <w:sz w:val="28"/>
-          <w:szCs w:val="28"/>
-        </w:rPr>
-        <w:t>ociation Request.</w:t>
+        <w:t>Attacker có thể phát hiện SSID ò một network thông thường. Vì Attacker dựa vào Beacon, Association Request.</w:t>
       </w:r>
     </w:p>
     <w:p>
@@ -1215,31 +1424,7 @@
           <w:sz w:val="28"/>
           <w:szCs w:val="28"/>
         </w:rPr>
-        <w:t xml:space="preserve">Nhưng với trường hợp AP chỉnh lại SSID dưới dạng ẩn danh (người ngoài không nhìn thấy được). Do vậy Beacon frames bằng rỗng. </w:t>
-      </w:r>
-      <w:r>
-        <w:rPr>
-          <w:color w:val="000000" w:themeColor="text1"/>
-          <w:sz w:val="28"/>
-          <w:szCs w:val="28"/>
-        </w:rPr>
-        <w:t xml:space="preserve">Và rõ </w:t>
-      </w:r>
-      <w:r>
-        <w:rPr>
-          <w:color w:val="000000" w:themeColor="text1"/>
-          <w:sz w:val="28"/>
-          <w:szCs w:val="28"/>
-        </w:rPr>
-        <w:t>rà</w:t>
-      </w:r>
-      <w:r>
-        <w:rPr>
-          <w:color w:val="000000" w:themeColor="text1"/>
-          <w:sz w:val="28"/>
-          <w:szCs w:val="28"/>
-        </w:rPr>
-        <w:t xml:space="preserve">ng là người ngoài cuộc sẽ không nhìn thấy đc WLAN. </w:t>
+        <w:t xml:space="preserve">Nhưng với trường hợp AP chỉnh lại SSID dưới dạng ẩn danh (người ngoài không nhìn thấy được). Do vậy Beacon frames bằng rỗng. Và rõ ràng là người ngoài cuộc sẽ không nhìn thấy đc WLAN. </w:t>
       </w:r>
     </w:p>
     <w:p>
@@ -1279,31 +1464,7 @@
           <w:sz w:val="28"/>
           <w:szCs w:val="28"/>
         </w:rPr>
-        <w:t xml:space="preserve">Với trường hợp khó hơn là Beacon </w:t>
-      </w:r>
-      <w:r>
-        <w:rPr>
-          <w:color w:val="000000" w:themeColor="text1"/>
-          <w:sz w:val="28"/>
-          <w:szCs w:val="28"/>
-        </w:rPr>
-        <w:t>trả về SSID rỗng</w:t>
-      </w:r>
-      <w:r>
-        <w:rPr>
-          <w:color w:val="000000" w:themeColor="text1"/>
-          <w:sz w:val="28"/>
-          <w:szCs w:val="28"/>
-        </w:rPr>
-        <w:t xml:space="preserve">, Thì </w:t>
-      </w:r>
-      <w:r>
-        <w:rPr>
-          <w:color w:val="000000" w:themeColor="text1"/>
-          <w:sz w:val="28"/>
-          <w:szCs w:val="28"/>
-        </w:rPr>
-        <w:t>attacker lắng nghe Associate Request từ máy trạm và Associate Response từ AP.</w:t>
+        <w:t>Với trường hợp khó hơn là Beacon trả về SSID rỗng, Thì attacker lắng nghe Associate Request từ máy trạm và Associate Response từ AP.</w:t>
       </w:r>
     </w:p>
     <w:p>
@@ -1323,15 +1484,16 @@
           <w:sz w:val="28"/>
           <w:szCs w:val="28"/>
         </w:rPr>
-        <w:t xml:space="preserve">Vì cả 2 đều có thông tin chính xác SSID. Nếu máy trạm muốn vào trong(join) AP. Nó phải gửi Probe Requests ở tất cả channels và lắng nghe Probe Responses bao gồm SSID từ ÁP. </w:t>
-      </w:r>
-      <w:r>
-        <w:rPr>
-          <w:color w:val="000000" w:themeColor="text1"/>
-          <w:sz w:val="28"/>
-          <w:szCs w:val="28"/>
-        </w:rPr>
-        <w:t>Attacker sẽ đợi chờ để sniff Probe Response và có thể lấy được SSID</w:t>
+        <w:t xml:space="preserve">Vì cả 2 đều có thông tin chính xác SSID. Nếu máy trạm muốn vào trong(join) AP. Nó phải gửi Probe Requests ở tất cả channels và lắng </w:t>
+      </w:r>
+      <w:r>
+        <w:rPr>
+          <w:color w:val="000000" w:themeColor="text1"/>
+          <w:sz w:val="28"/>
+          <w:szCs w:val="28"/>
+        </w:rPr>
+        <w:lastRenderedPageBreak/>
+        <w:t>nghe Probe Responses bao gồm SSID từ ÁP. Attacker sẽ đợi chờ để sniff Probe Response và có thể lấy được SSID</w:t>
       </w:r>
     </w:p>
     <w:p>
@@ -1351,24 +1513,7 @@
           <w:sz w:val="28"/>
           <w:szCs w:val="28"/>
         </w:rPr>
-        <w:lastRenderedPageBreak/>
-        <w:t xml:space="preserve">Với trường hợp </w:t>
-      </w:r>
-      <w:r>
-        <w:rPr>
-          <w:color w:val="000000" w:themeColor="text1"/>
-          <w:sz w:val="28"/>
-          <w:szCs w:val="28"/>
-        </w:rPr>
-        <w:t xml:space="preserve">Beacon tắt hoàn toàn. Attacker có thể sniffing từ </w:t>
-      </w:r>
-      <w:r>
-        <w:rPr>
-          <w:color w:val="000000" w:themeColor="text1"/>
-          <w:sz w:val="28"/>
-          <w:szCs w:val="28"/>
-        </w:rPr>
-        <w:t>Associate request. Attacker có thể chọn để lấy được probe request bằng cách tiêm vào frames mà anh ấy đã tạo. Sau đó lắng nghe phản hồi và phân tích SSID.</w:t>
+        <w:t>Với trường hợp Beacon tắt hoàn toàn. Attacker có thể sniffing từ Associate request. Attacker có thể chọn để lấy được probe request bằng cách tiêm vào frames mà anh ấy đã tạo. Sau đó lắng nghe phản hồi và phân tích SSID.</w:t>
       </w:r>
     </w:p>
     <w:p>
@@ -1432,15 +1577,7 @@
           <w:sz w:val="28"/>
           <w:szCs w:val="28"/>
         </w:rPr>
-        <w:t>Attacker sẽ sniff một số lượng lớn frames từ BSS. Các frames này đều dùng chung 1 khóa</w:t>
-      </w:r>
-      <w:r>
-        <w:rPr>
-          <w:color w:val="000000" w:themeColor="text1"/>
-          <w:sz w:val="28"/>
-          <w:szCs w:val="28"/>
-        </w:rPr>
-        <w:t>. Sau khi thu thạp frames, Attacker sẽ mã hóa bằng cách sử dùng “mathematically-week” IVs. Sẽ nhận được vào việc thu thập từ vài giờ đến vài ngày phụ thuộc vào độ bận rộn của WLAN như thế nào.</w:t>
+        <w:t>Attacker sẽ sniff một số lượng lớn frames từ BSS. Các frames này đều dùng chung 1 khóa. Sau khi thu thạp frames, Attacker sẽ mã hóa bằng cách sử dùng “mathematically-week” IVs. Sẽ nhận được vào việc thu thập từ vài giờ đến vài ngày phụ thuộc vào độ bận rộn của WLAN như thế nào.</w:t>
       </w:r>
     </w:p>
     <w:p>
@@ -1571,15 +1708,26 @@
           <w:sz w:val="28"/>
           <w:szCs w:val="28"/>
         </w:rPr>
-        <w:t>Spoofing là một dạng tấn công giả mạo</w:t>
-      </w:r>
-      <w:r>
-        <w:rPr>
-          <w:color w:val="000000" w:themeColor="text1"/>
-          <w:sz w:val="28"/>
-          <w:szCs w:val="28"/>
-        </w:rPr>
-        <w:t xml:space="preserve"> IP, network hay một dạng mà attacker muốn lấy cắp. Nó gần giống với Man In The Middle</w:t>
+        <w:lastRenderedPageBreak/>
+        <w:t xml:space="preserve">Spoofing là một dạng tấn công giả mạo IP, network hay một dạng mà attacker muốn lấy cắp. Nó gần giống với Man </w:t>
+      </w:r>
+      <w:proofErr w:type="gramStart"/>
+      <w:r>
+        <w:rPr>
+          <w:color w:val="000000" w:themeColor="text1"/>
+          <w:sz w:val="28"/>
+          <w:szCs w:val="28"/>
+        </w:rPr>
+        <w:t>In</w:t>
+      </w:r>
+      <w:proofErr w:type="gramEnd"/>
+      <w:r>
+        <w:rPr>
+          <w:color w:val="000000" w:themeColor="text1"/>
+          <w:sz w:val="28"/>
+          <w:szCs w:val="28"/>
+        </w:rPr>
+        <w:t xml:space="preserve"> The Middle</w:t>
       </w:r>
     </w:p>
     <w:p>
@@ -1599,213 +1747,194 @@
           <w:sz w:val="28"/>
           <w:szCs w:val="28"/>
         </w:rPr>
+        <w:t xml:space="preserve">Có một vài kỹ thuật tấn công </w:t>
+      </w:r>
+      <w:proofErr w:type="gramStart"/>
+      <w:r>
+        <w:rPr>
+          <w:color w:val="000000" w:themeColor="text1"/>
+          <w:sz w:val="28"/>
+          <w:szCs w:val="28"/>
+        </w:rPr>
+        <w:t>spoofing(</w:t>
+      </w:r>
+      <w:proofErr w:type="gramEnd"/>
+      <w:r>
+        <w:rPr>
+          <w:color w:val="000000" w:themeColor="text1"/>
+          <w:sz w:val="28"/>
+          <w:szCs w:val="28"/>
+        </w:rPr>
+        <w:t>giả mạo) trong wire(mạng có dây) và cả wireless(mạng không dây) networks. Người tấn công sẽ tạo một cái frame mà truyền tất cả các thông tin bao gồm địa chỉ hoặc xác thực của nạn nhân với 1 cách thức hợp pháp nhưng giá trị đó là ảo.</w:t>
+      </w:r>
+    </w:p>
+    <w:p>
+      <w:pPr>
+        <w:widowControl/>
+        <w:ind w:left="420"/>
+        <w:jc w:val="left"/>
+        <w:rPr>
+          <w:color w:val="000000" w:themeColor="text1"/>
+          <w:sz w:val="28"/>
+          <w:szCs w:val="28"/>
+        </w:rPr>
+      </w:pPr>
+      <w:r>
+        <w:rPr>
+          <w:color w:val="000000" w:themeColor="text1"/>
+          <w:sz w:val="28"/>
+          <w:szCs w:val="28"/>
+        </w:rPr>
+        <w:t>Kẻ tấn công thu thập thông tin của victim thông qua sniffing</w:t>
+      </w:r>
+    </w:p>
+    <w:p>
+      <w:pPr>
+        <w:widowControl/>
+        <w:ind w:left="420"/>
+        <w:jc w:val="left"/>
+        <w:rPr>
+          <w:color w:val="000000" w:themeColor="text1"/>
+          <w:sz w:val="28"/>
+          <w:szCs w:val="28"/>
+        </w:rPr>
+      </w:pPr>
+      <w:r>
+        <w:rPr>
+          <w:color w:val="000000" w:themeColor="text1"/>
+          <w:sz w:val="28"/>
+          <w:szCs w:val="28"/>
+        </w:rPr>
+        <w:t>4.1 MAC Address Spoofing</w:t>
+      </w:r>
+    </w:p>
+    <w:p>
+      <w:pPr>
+        <w:widowControl/>
+        <w:ind w:left="420"/>
+        <w:jc w:val="left"/>
+        <w:rPr>
+          <w:color w:val="000000" w:themeColor="text1"/>
+          <w:sz w:val="28"/>
+          <w:szCs w:val="28"/>
+        </w:rPr>
+      </w:pPr>
+      <w:r>
+        <w:rPr>
+          <w:color w:val="000000" w:themeColor="text1"/>
+          <w:sz w:val="28"/>
+          <w:szCs w:val="28"/>
+        </w:rPr>
+        <w:t xml:space="preserve"> </w:t>
+      </w:r>
+      <w:r>
+        <w:rPr>
+          <w:color w:val="000000" w:themeColor="text1"/>
+          <w:sz w:val="28"/>
+          <w:szCs w:val="28"/>
+        </w:rPr>
+        <w:tab/>
+        <w:t xml:space="preserve">Kẻ tấn công thông thường mong muốn dấu mình nhưng các hành động thăm dò như inject </w:t>
+      </w:r>
+      <w:proofErr w:type="gramStart"/>
+      <w:r>
+        <w:rPr>
+          <w:color w:val="000000" w:themeColor="text1"/>
+          <w:sz w:val="28"/>
+          <w:szCs w:val="28"/>
+        </w:rPr>
+        <w:t>frame(</w:t>
+      </w:r>
+      <w:proofErr w:type="gramEnd"/>
+      <w:r>
+        <w:rPr>
+          <w:color w:val="000000" w:themeColor="text1"/>
+          <w:sz w:val="28"/>
+          <w:szCs w:val="28"/>
+        </w:rPr>
+        <w:t>tiêm vào/ chèn vào frame) rằng được quản lý bởi hệ thống administrator. Kẻ tấn công sẽ làm giả MAC Address của inject frame mà thiết bị sẽ không phát hiện.</w:t>
+      </w:r>
+    </w:p>
+    <w:p>
+      <w:pPr>
+        <w:widowControl/>
+        <w:ind w:left="420"/>
+        <w:jc w:val="left"/>
+        <w:rPr>
+          <w:color w:val="000000" w:themeColor="text1"/>
+          <w:sz w:val="28"/>
+          <w:szCs w:val="28"/>
+        </w:rPr>
+      </w:pPr>
+      <w:r>
+        <w:rPr>
+          <w:color w:val="000000" w:themeColor="text1"/>
+          <w:sz w:val="28"/>
+          <w:szCs w:val="28"/>
+        </w:rPr>
+        <w:tab/>
+        <w:t>Các APs thông thường kiểm soát truy cập bởi sự cho phép chỉ ở máy trạm mà biết được MAC addresses. Hoặc là Attacker làm giả MAC Address hợp pháp trong inject frame mà anh ấy tạo ra.</w:t>
+      </w:r>
+    </w:p>
+    <w:p>
+      <w:pPr>
+        <w:widowControl/>
+        <w:ind w:left="420"/>
+        <w:jc w:val="left"/>
+        <w:rPr>
+          <w:color w:val="000000" w:themeColor="text1"/>
+          <w:sz w:val="28"/>
+          <w:szCs w:val="28"/>
+        </w:rPr>
+      </w:pPr>
+      <w:r>
+        <w:rPr>
+          <w:color w:val="000000" w:themeColor="text1"/>
+          <w:sz w:val="28"/>
+          <w:szCs w:val="28"/>
+        </w:rPr>
+        <w:tab/>
+        <w:t>Với các AP mà không sử dụng đến lọc Mac Address thì Attacker không cần giả mạo</w:t>
+      </w:r>
+    </w:p>
+    <w:p>
+      <w:pPr>
+        <w:widowControl/>
+        <w:jc w:val="left"/>
+        <w:rPr>
+          <w:color w:val="000000" w:themeColor="text1"/>
+          <w:sz w:val="28"/>
+          <w:szCs w:val="28"/>
+        </w:rPr>
+      </w:pPr>
+      <w:r>
+        <w:rPr>
+          <w:color w:val="000000" w:themeColor="text1"/>
+          <w:sz w:val="28"/>
+          <w:szCs w:val="28"/>
+        </w:rPr>
+        <w:br w:type="page"/>
+      </w:r>
+    </w:p>
+    <w:p>
+      <w:pPr>
+        <w:widowControl/>
+        <w:ind w:left="420"/>
+        <w:jc w:val="left"/>
+        <w:rPr>
+          <w:color w:val="000000" w:themeColor="text1"/>
+          <w:sz w:val="28"/>
+          <w:szCs w:val="28"/>
+        </w:rPr>
+      </w:pPr>
+      <w:r>
+        <w:rPr>
+          <w:color w:val="000000" w:themeColor="text1"/>
+          <w:sz w:val="28"/>
+          <w:szCs w:val="28"/>
+        </w:rPr>
         <w:lastRenderedPageBreak/>
-        <w:t>Có một vài kỹ thuật tấn công spoofing(giả mạo) trong wire(mạng có dây) và cả wireless(mạng không dây) networks. Người tấn công sẽ tạo một cái frame mà truyền tất cả các thông tin bao gồm địa chỉ hoặc xác thực của nạn nhân với 1 cách thức hợp pháp nhưng giá trị đó là ảo.</w:t>
-      </w:r>
-    </w:p>
-    <w:p>
-      <w:pPr>
-        <w:widowControl/>
-        <w:ind w:left="420"/>
-        <w:jc w:val="left"/>
-        <w:rPr>
-          <w:color w:val="000000" w:themeColor="text1"/>
-          <w:sz w:val="28"/>
-          <w:szCs w:val="28"/>
-        </w:rPr>
-      </w:pPr>
-      <w:r>
-        <w:rPr>
-          <w:color w:val="000000" w:themeColor="text1"/>
-          <w:sz w:val="28"/>
-          <w:szCs w:val="28"/>
-        </w:rPr>
-        <w:t>Kẻ tấn công thu thập thông tin của victim thông qua sniffing</w:t>
-      </w:r>
-    </w:p>
-    <w:p>
-      <w:pPr>
-        <w:widowControl/>
-        <w:ind w:left="420"/>
-        <w:jc w:val="left"/>
-        <w:rPr>
-          <w:color w:val="000000" w:themeColor="text1"/>
-          <w:sz w:val="28"/>
-          <w:szCs w:val="28"/>
-        </w:rPr>
-      </w:pPr>
-      <w:r>
-        <w:rPr>
-          <w:color w:val="000000" w:themeColor="text1"/>
-          <w:sz w:val="28"/>
-          <w:szCs w:val="28"/>
-        </w:rPr>
-        <w:t>4.1 MAC Address Spoofing</w:t>
-      </w:r>
-    </w:p>
-    <w:p>
-      <w:pPr>
-        <w:widowControl/>
-        <w:ind w:left="420"/>
-        <w:jc w:val="left"/>
-        <w:rPr>
-          <w:color w:val="000000" w:themeColor="text1"/>
-          <w:sz w:val="28"/>
-          <w:szCs w:val="28"/>
-        </w:rPr>
-      </w:pPr>
-      <w:r>
-        <w:rPr>
-          <w:color w:val="000000" w:themeColor="text1"/>
-          <w:sz w:val="28"/>
-          <w:szCs w:val="28"/>
-        </w:rPr>
-        <w:t xml:space="preserve"> </w:t>
-      </w:r>
-      <w:r>
-        <w:rPr>
-          <w:color w:val="000000" w:themeColor="text1"/>
-          <w:sz w:val="28"/>
-          <w:szCs w:val="28"/>
-        </w:rPr>
-        <w:tab/>
-      </w:r>
-      <w:r>
-        <w:rPr>
-          <w:color w:val="000000" w:themeColor="text1"/>
-          <w:sz w:val="28"/>
-          <w:szCs w:val="28"/>
-        </w:rPr>
-        <w:t>Kẻ tấn công thông thường mong muố</w:t>
-      </w:r>
-      <w:r>
-        <w:rPr>
-          <w:color w:val="000000" w:themeColor="text1"/>
-          <w:sz w:val="28"/>
-          <w:szCs w:val="28"/>
-        </w:rPr>
-        <w:t xml:space="preserve">n dấu mình nhưng các hành động thăm dò như inject frame(tiêm vào/ chèn vào frame) rằng được quản lý bởi hệ thống administrator. Kẻ tấn công sẽ làm giả MAC Address </w:t>
-      </w:r>
-      <w:r>
-        <w:rPr>
-          <w:color w:val="000000" w:themeColor="text1"/>
-          <w:sz w:val="28"/>
-          <w:szCs w:val="28"/>
-        </w:rPr>
-        <w:t>của inject frame mà thiết bị sẽ không phát hiện.</w:t>
-      </w:r>
-    </w:p>
-    <w:p>
-      <w:pPr>
-        <w:widowControl/>
-        <w:ind w:left="420"/>
-        <w:jc w:val="left"/>
-        <w:rPr>
-          <w:color w:val="000000" w:themeColor="text1"/>
-          <w:sz w:val="28"/>
-          <w:szCs w:val="28"/>
-        </w:rPr>
-      </w:pPr>
-      <w:r>
-        <w:rPr>
-          <w:color w:val="000000" w:themeColor="text1"/>
-          <w:sz w:val="28"/>
-          <w:szCs w:val="28"/>
-        </w:rPr>
-        <w:tab/>
-        <w:t xml:space="preserve">Các APs thông thường kiểm soát truy cập </w:t>
-      </w:r>
-      <w:r>
-        <w:rPr>
-          <w:color w:val="000000" w:themeColor="text1"/>
-          <w:sz w:val="28"/>
-          <w:szCs w:val="28"/>
-        </w:rPr>
-        <w:t>bởi sự cho phép chỉ ở máy trạm mà biết được MAC addresses. Hoặc là Attacker làm giả MAC Address hợp pháp trong inject frame mà anh ấy tạo ra.</w:t>
-      </w:r>
-    </w:p>
-    <w:p>
-      <w:pPr>
-        <w:widowControl/>
-        <w:ind w:left="420"/>
-        <w:jc w:val="left"/>
-        <w:rPr>
-          <w:color w:val="000000" w:themeColor="text1"/>
-          <w:sz w:val="28"/>
-          <w:szCs w:val="28"/>
-        </w:rPr>
-      </w:pPr>
-      <w:r>
-        <w:rPr>
-          <w:color w:val="000000" w:themeColor="text1"/>
-          <w:sz w:val="28"/>
-          <w:szCs w:val="28"/>
-        </w:rPr>
-        <w:tab/>
-      </w:r>
-      <w:r>
-        <w:rPr>
-          <w:color w:val="000000" w:themeColor="text1"/>
-          <w:sz w:val="28"/>
-          <w:szCs w:val="28"/>
-        </w:rPr>
-        <w:t>Với các AP mà không sử dụng đến lọc Mac Address thì Attacker không cần giả mạo</w:t>
-      </w:r>
-    </w:p>
-    <w:p>
-      <w:pPr>
-        <w:widowControl/>
-        <w:jc w:val="left"/>
-        <w:rPr>
-          <w:color w:val="000000" w:themeColor="text1"/>
-          <w:sz w:val="28"/>
-          <w:szCs w:val="28"/>
-        </w:rPr>
-      </w:pPr>
-      <w:r>
-        <w:rPr>
-          <w:color w:val="000000" w:themeColor="text1"/>
-          <w:sz w:val="28"/>
-          <w:szCs w:val="28"/>
-        </w:rPr>
-        <w:br w:type="page"/>
-      </w:r>
-    </w:p>
-    <w:p>
-      <w:pPr>
-        <w:widowControl/>
-        <w:ind w:left="420"/>
-        <w:jc w:val="left"/>
-        <w:rPr>
-          <w:color w:val="000000" w:themeColor="text1"/>
-          <w:sz w:val="28"/>
-          <w:szCs w:val="28"/>
-        </w:rPr>
-      </w:pPr>
-      <w:r>
-        <w:rPr>
-          <w:color w:val="000000" w:themeColor="text1"/>
-          <w:sz w:val="28"/>
-          <w:szCs w:val="28"/>
-        </w:rPr>
-        <w:lastRenderedPageBreak/>
-        <w:t xml:space="preserve">Attacker có thể dùng phần mềm để tùy ý giả mạo MAC Address. </w:t>
-      </w:r>
-      <w:r>
-        <w:rPr>
-          <w:color w:val="000000" w:themeColor="text1"/>
-          <w:sz w:val="28"/>
-          <w:szCs w:val="28"/>
-        </w:rPr>
-        <w:t>Trong 1 khoảng giây Attacker có thể thay đổi MAC lên đến ngàn lần.</w:t>
-      </w:r>
-      <w:r>
-        <w:rPr>
-          <w:color w:val="000000" w:themeColor="text1"/>
-          <w:sz w:val="28"/>
-          <w:szCs w:val="28"/>
-        </w:rPr>
-        <w:t xml:space="preserve">  </w:t>
+        <w:t xml:space="preserve">Attacker có thể dùng phần mềm để tùy ý giả mạo MAC Address. Trong 1 khoảng giây Attacker có thể thay đổi MAC lên đến ngàn lần.  </w:t>
       </w:r>
     </w:p>
     <w:p>
@@ -1855,31 +1984,7 @@
           <w:szCs w:val="28"/>
         </w:rPr>
         <w:tab/>
-        <w:t>Đây là phương thức giả mạo</w:t>
-      </w:r>
-      <w:r>
-        <w:rPr>
-          <w:color w:val="000000" w:themeColor="text1"/>
-          <w:sz w:val="28"/>
-          <w:szCs w:val="28"/>
-        </w:rPr>
-        <w:t xml:space="preserve"> IP</w:t>
-      </w:r>
-      <w:r>
-        <w:rPr>
-          <w:color w:val="000000" w:themeColor="text1"/>
-          <w:sz w:val="28"/>
-          <w:szCs w:val="28"/>
-        </w:rPr>
-        <w:t xml:space="preserve"> được sử dụng nhiều nhất nhằm mục đích </w:t>
-      </w:r>
-      <w:r>
-        <w:rPr>
-          <w:color w:val="000000" w:themeColor="text1"/>
-          <w:sz w:val="28"/>
-          <w:szCs w:val="28"/>
-        </w:rPr>
-        <w:t>giao tiếp và truyền đạt file theo dựa vào sự tin tưởng của Victim</w:t>
+        <w:t>Đây là phương thức giả mạo IP được sử dụng nhiều nhất nhằm mục đích giao tiếp và truyền đạt file theo dựa vào sự tin tưởng của Victim</w:t>
       </w:r>
     </w:p>
     <w:p>
@@ -1935,12 +2040,14 @@
       </w:r>
       <w:r>
         <w:rPr>
-          <w:color w:val="000000" w:themeColor="text1"/>
-          <w:sz w:val="28"/>
-          <w:szCs w:val="28"/>
+          <w:noProof/>
+          <w:color w:val="000000" w:themeColor="text1"/>
+          <w:sz w:val="28"/>
+          <w:szCs w:val="28"/>
+          <w:lang w:eastAsia="en-US"/>
         </w:rPr>
         <w:drawing>
-          <wp:inline distT="0" distB="0" distL="0" distR="0" wp14:anchorId="444C6C1B" wp14:editId="34BF7F2E">
+          <wp:inline distT="0" distB="0" distL="0" distR="0" wp14:anchorId="203126AD" wp14:editId="18A56CE7">
             <wp:extent cx="5274310" cy="1515110"/>
             <wp:effectExtent l="0" t="0" r="8890" b="8890"/>
             <wp:docPr id="3" name="Picture 3"/>
@@ -1955,7 +2062,7 @@
                     <pic:cNvPicPr/>
                   </pic:nvPicPr>
                   <pic:blipFill>
-                    <a:blip r:embed="rId11"/>
+                    <a:blip r:embed="rId9"/>
                     <a:stretch>
                       <a:fillRect/>
                     </a:stretch>
@@ -2005,7 +2112,25 @@
           <w:sz w:val="28"/>
           <w:szCs w:val="28"/>
         </w:rPr>
-        <w:t>Đầu tiên: Giả sử Victim muốn giao tiếp với router(192.168.1.1).</w:t>
+        <w:t xml:space="preserve">Đầu tiên: Giả sử Victim muốn giao tiếp với </w:t>
+      </w:r>
+      <w:proofErr w:type="gramStart"/>
+      <w:r>
+        <w:rPr>
+          <w:color w:val="000000" w:themeColor="text1"/>
+          <w:sz w:val="28"/>
+          <w:szCs w:val="28"/>
+        </w:rPr>
+        <w:t>router(</w:t>
+      </w:r>
+      <w:proofErr w:type="gramEnd"/>
+      <w:r>
+        <w:rPr>
+          <w:color w:val="000000" w:themeColor="text1"/>
+          <w:sz w:val="28"/>
+          <w:szCs w:val="28"/>
+        </w:rPr>
+        <w:t>192.168.1.1).</w:t>
       </w:r>
     </w:p>
     <w:p>
@@ -2021,13 +2146,15 @@
       </w:pPr>
       <w:r>
         <w:rPr>
-          <w:color w:val="000000" w:themeColor="text1"/>
-          <w:sz w:val="28"/>
-          <w:szCs w:val="28"/>
+          <w:noProof/>
+          <w:color w:val="000000" w:themeColor="text1"/>
+          <w:sz w:val="28"/>
+          <w:szCs w:val="28"/>
+          <w:lang w:eastAsia="en-US"/>
         </w:rPr>
         <w:lastRenderedPageBreak/>
         <w:drawing>
-          <wp:inline distT="0" distB="0" distL="0" distR="0" wp14:anchorId="5279A481" wp14:editId="1FA8BEE2">
+          <wp:inline distT="0" distB="0" distL="0" distR="0" wp14:anchorId="1D4F9A49" wp14:editId="11DE971F">
             <wp:extent cx="5118100" cy="3200400"/>
             <wp:effectExtent l="0" t="0" r="12700" b="0"/>
             <wp:docPr id="4" name="Picture 4"/>
@@ -2042,7 +2169,7 @@
                     <pic:cNvPicPr/>
                   </pic:nvPicPr>
                   <pic:blipFill>
-                    <a:blip r:embed="rId12"/>
+                    <a:blip r:embed="rId10"/>
                     <a:stretch>
                       <a:fillRect/>
                     </a:stretch>
@@ -2218,30 +2345,7 @@
           <w:szCs w:val="28"/>
         </w:rPr>
         <w:tab/>
-      </w:r>
-      <w:r>
-        <w:rPr>
-          <w:color w:val="000000" w:themeColor="text1"/>
-          <w:sz w:val="28"/>
-          <w:szCs w:val="28"/>
-        </w:rPr>
-        <w:t xml:space="preserve">Khi mà Frame </w:t>
-      </w:r>
-      <w:r>
-        <w:rPr>
-          <w:color w:val="000000" w:themeColor="text1"/>
-          <w:sz w:val="28"/>
-          <w:szCs w:val="28"/>
-        </w:rPr>
-        <w:t xml:space="preserve">được giả mạo địa chỉ nguồn. Nó không thể </w:t>
-      </w:r>
-      <w:r>
-        <w:rPr>
-          <w:color w:val="000000" w:themeColor="text1"/>
-          <w:sz w:val="28"/>
-          <w:szCs w:val="28"/>
-        </w:rPr>
-        <w:t>nhận dạng trừ khi địa chỉ đó hầu như không tồn tại.</w:t>
+        <w:t>Khi mà Frame được giả mạo địa chỉ nguồn. Nó không thể nhận dạng trừ khi địa chỉ đó hầu như không tồn tại.</w:t>
       </w:r>
     </w:p>
     <w:p>
@@ -2346,23 +2450,7 @@
           <w:sz w:val="28"/>
           <w:szCs w:val="28"/>
         </w:rPr>
-        <w:t xml:space="preserve">Nhưng với số trường hợp đặc biệt thì SSID chỉ cho thấy với các MAC Address mà AP đã cài đặt. </w:t>
-      </w:r>
-      <w:r>
-        <w:rPr>
-          <w:color w:val="000000" w:themeColor="text1"/>
-          <w:sz w:val="28"/>
-          <w:szCs w:val="28"/>
-        </w:rPr>
-        <w:t xml:space="preserve">Attacker sẽ không kiên nhẫn đợi chờ lắng nghe các Probe Request, Associate Request. </w:t>
-      </w:r>
-      <w:r>
-        <w:rPr>
-          <w:color w:val="000000" w:themeColor="text1"/>
-          <w:sz w:val="28"/>
-          <w:szCs w:val="28"/>
-        </w:rPr>
-        <w:t xml:space="preserve">Attacker sẽ tiêm vào Probe Request frame bao gồm địa chỉ Mac giả. </w:t>
+        <w:t xml:space="preserve">Nhưng với số trường hợp đặc biệt thì SSID chỉ cho thấy với các MAC Address mà AP đã cài đặt. Attacker sẽ không kiên nhẫn đợi chờ lắng nghe các Probe Request, Associate Request. Attacker sẽ tiêm vào Probe Request frame bao gồm địa chỉ Mac giả. </w:t>
       </w:r>
     </w:p>
     <w:p>
@@ -2385,33 +2473,7 @@
           <w:sz w:val="28"/>
           <w:szCs w:val="28"/>
         </w:rPr>
-        <w:t xml:space="preserve">Nhưng cũng có trường hợp AP sẽ disable sự phản hồi của Probe Request rằng nó bao gồm SSID. Trong trường hợp này, Attacker sẽ xác định máy trạm và gửi cho máy trạm Disassociation frame giả. Và rõ rang Attacker phải làm giả AP để victim tưởng đó là thât. Máy trạm sẽ gửi lại </w:t>
-      </w:r>
-      <w:r>
-        <w:rPr>
-          <w:color w:val="000000" w:themeColor="text1"/>
-          <w:sz w:val="28"/>
-          <w:szCs w:val="28"/>
-        </w:rPr>
-        <w:t>Reassociation</w:t>
-      </w:r>
-      <w:r>
-        <w:rPr>
-          <w:color w:val="000000" w:themeColor="text1"/>
-          <w:sz w:val="28"/>
-          <w:szCs w:val="28"/>
-        </w:rPr>
-        <w:t xml:space="preserve"> Request tới Attacker. Và </w:t>
-      </w:r>
-      <w:bookmarkStart w:id="0" w:name="_GoBack"/>
-      <w:bookmarkEnd w:id="0"/>
-      <w:r>
-        <w:rPr>
-          <w:color w:val="000000" w:themeColor="text1"/>
-          <w:sz w:val="28"/>
-          <w:szCs w:val="28"/>
-        </w:rPr>
-        <w:t>Attacker sẽ lấy được SSID.</w:t>
+        <w:t>Nhưng cũng có trường hợp AP sẽ disable sự phản hồi của Probe Request rằng nó bao gồm SSID. Trong trường hợp này, Attacker sẽ xác định máy trạm và gửi cho máy trạm Disassociation frame giả. Và rõ rang Attacker phải làm giả AP để victim tưởng đó là thât. Máy trạm sẽ gửi lại Reassociation Request tới Attacker. Và Attacker sẽ lấy được SSID.</w:t>
       </w:r>
     </w:p>
     <w:p>
@@ -2495,15 +2557,7 @@
           <w:sz w:val="28"/>
           <w:szCs w:val="28"/>
         </w:rPr>
-        <w:t>Nhận dạng sự thăm dò là có thể. Frames mà attacker tiêm vào có thể được lắng nghe bởi intrusion detection systems (IDS)</w:t>
-      </w:r>
-      <w:r>
-        <w:rPr>
-          <w:color w:val="000000" w:themeColor="text1"/>
-          <w:sz w:val="28"/>
-          <w:szCs w:val="28"/>
-        </w:rPr>
-        <w:t>. Và có GPS-enabled rằng nó có thể xác định tọa độ người thăm dò</w:t>
+        <w:t>Nhận dạng sự thăm dò là có thể. Frames mà attacker tiêm vào có thể được lắng nghe bởi intrusion detection systems (IDS). Và có GPS-enabled rằng nó có thể xác định tọa độ người thăm dò</w:t>
       </w:r>
     </w:p>
     <w:p>
@@ -2553,8 +2607,196 @@
           <w:sz w:val="28"/>
           <w:szCs w:val="28"/>
         </w:rPr>
-        <w:t xml:space="preserve">Những điểm yếu AP(Access Point) </w:t>
-      </w:r>
+        <w:t xml:space="preserve">Những điểm yếu </w:t>
+      </w:r>
+      <w:proofErr w:type="gramStart"/>
+      <w:r>
+        <w:rPr>
+          <w:color w:val="000000" w:themeColor="text1"/>
+          <w:sz w:val="28"/>
+          <w:szCs w:val="28"/>
+        </w:rPr>
+        <w:t>AP(</w:t>
+      </w:r>
+      <w:proofErr w:type="gramEnd"/>
+      <w:r>
+        <w:rPr>
+          <w:color w:val="000000" w:themeColor="text1"/>
+          <w:sz w:val="28"/>
+          <w:szCs w:val="28"/>
+        </w:rPr>
+        <w:t xml:space="preserve">Access Point) </w:t>
+      </w:r>
+    </w:p>
+    <w:p>
+      <w:pPr>
+        <w:widowControl/>
+        <w:numPr>
+          <w:ilvl w:val="1"/>
+          <w:numId w:val="1"/>
+        </w:numPr>
+        <w:jc w:val="left"/>
+        <w:rPr>
+          <w:color w:val="000000" w:themeColor="text1"/>
+          <w:sz w:val="28"/>
+          <w:szCs w:val="28"/>
+        </w:rPr>
+      </w:pPr>
+      <w:r>
+        <w:rPr>
+          <w:color w:val="000000" w:themeColor="text1"/>
+          <w:sz w:val="28"/>
+          <w:szCs w:val="28"/>
+        </w:rPr>
+        <w:t>Chống lại bộ lộc MAC</w:t>
+      </w:r>
+    </w:p>
+    <w:p>
+      <w:pPr>
+        <w:widowControl/>
+        <w:tabs>
+          <w:tab w:val="left" w:pos="840"/>
+        </w:tabs>
+        <w:ind w:left="840"/>
+        <w:jc w:val="left"/>
+        <w:rPr>
+          <w:color w:val="000000" w:themeColor="text1"/>
+          <w:sz w:val="28"/>
+          <w:szCs w:val="28"/>
+        </w:rPr>
+      </w:pPr>
+      <w:r>
+        <w:rPr>
+          <w:color w:val="000000" w:themeColor="text1"/>
+          <w:sz w:val="28"/>
+          <w:szCs w:val="28"/>
+        </w:rPr>
+        <w:lastRenderedPageBreak/>
+        <w:t>Các AP thông thường đều cấp phát quyền truy cập chỉ những MAC đã được đăng ký. Điều này thật dễ dàng với attacker chỉ cần sử dùng một chương trình có thể thay đổi MAC của attacker và kèm theo đó là lắng nghe MAC từ các máy nội bộ</w:t>
+      </w:r>
+    </w:p>
+    <w:p>
+      <w:pPr>
+        <w:widowControl/>
+        <w:numPr>
+          <w:ilvl w:val="1"/>
+          <w:numId w:val="1"/>
+        </w:numPr>
+        <w:jc w:val="left"/>
+        <w:rPr>
+          <w:color w:val="000000" w:themeColor="text1"/>
+          <w:sz w:val="28"/>
+          <w:szCs w:val="28"/>
+        </w:rPr>
+      </w:pPr>
+      <w:r>
+        <w:rPr>
+          <w:color w:val="000000" w:themeColor="text1"/>
+          <w:sz w:val="28"/>
+          <w:szCs w:val="28"/>
+        </w:rPr>
+        <w:t>Trojan AP</w:t>
+      </w:r>
+    </w:p>
+    <w:p>
+      <w:pPr>
+        <w:widowControl/>
+        <w:tabs>
+          <w:tab w:val="left" w:pos="840"/>
+        </w:tabs>
+        <w:ind w:left="840"/>
+        <w:jc w:val="left"/>
+        <w:rPr>
+          <w:color w:val="000000" w:themeColor="text1"/>
+          <w:sz w:val="28"/>
+          <w:szCs w:val="28"/>
+        </w:rPr>
+      </w:pPr>
+      <w:r>
+        <w:rPr>
+          <w:color w:val="000000" w:themeColor="text1"/>
+          <w:sz w:val="28"/>
+          <w:szCs w:val="28"/>
+        </w:rPr>
+        <w:t xml:space="preserve">Khi attacker vào được wifi của bạn. Thì attacker dễ dàng lấy thông tin như password, id … Cách thức này có thể gọi Man </w:t>
+      </w:r>
+      <w:proofErr w:type="gramStart"/>
+      <w:r>
+        <w:rPr>
+          <w:color w:val="000000" w:themeColor="text1"/>
+          <w:sz w:val="28"/>
+          <w:szCs w:val="28"/>
+        </w:rPr>
+        <w:t>In</w:t>
+      </w:r>
+      <w:proofErr w:type="gramEnd"/>
+      <w:r>
+        <w:rPr>
+          <w:color w:val="000000" w:themeColor="text1"/>
+          <w:sz w:val="28"/>
+          <w:szCs w:val="28"/>
+        </w:rPr>
+        <w:t xml:space="preserve"> The Middle (MITM). Mà victim khó có thể nhận ra.</w:t>
+      </w:r>
+    </w:p>
+    <w:p>
+      <w:pPr>
+        <w:widowControl/>
+        <w:tabs>
+          <w:tab w:val="left" w:pos="840"/>
+        </w:tabs>
+        <w:ind w:left="840"/>
+        <w:jc w:val="left"/>
+        <w:rPr>
+          <w:color w:val="000000" w:themeColor="text1"/>
+          <w:sz w:val="28"/>
+          <w:szCs w:val="28"/>
+        </w:rPr>
+      </w:pPr>
+      <w:r>
+        <w:rPr>
+          <w:color w:val="000000" w:themeColor="text1"/>
+          <w:sz w:val="28"/>
+          <w:szCs w:val="28"/>
+        </w:rPr>
+        <w:t xml:space="preserve">Điển hình đó là phần </w:t>
+      </w:r>
+      <w:proofErr w:type="gramStart"/>
+      <w:r>
+        <w:rPr>
+          <w:color w:val="000000" w:themeColor="text1"/>
+          <w:sz w:val="28"/>
+          <w:szCs w:val="28"/>
+        </w:rPr>
+        <w:t>mềm :</w:t>
+      </w:r>
+      <w:proofErr w:type="gramEnd"/>
+      <w:r>
+        <w:rPr>
+          <w:sz w:val="28"/>
+          <w:szCs w:val="28"/>
+        </w:rPr>
+        <w:t xml:space="preserve"> </w:t>
+      </w:r>
+      <w:r>
+        <w:rPr>
+          <w:color w:val="000000" w:themeColor="text1"/>
+          <w:sz w:val="28"/>
+          <w:szCs w:val="28"/>
+        </w:rPr>
+        <w:t>HostAP (http://hostap.epitest.fi/ ).</w:t>
+      </w:r>
+    </w:p>
+    <w:p>
+      <w:pPr>
+        <w:widowControl/>
+        <w:jc w:val="left"/>
+        <w:rPr>
+          <w:color w:val="000000" w:themeColor="text1"/>
+          <w:sz w:val="28"/>
+          <w:szCs w:val="28"/>
+        </w:rPr>
+      </w:pPr>
     </w:p>
     <w:p>
       <w:pPr>
@@ -2576,7 +2818,311 @@
           <w:sz w:val="28"/>
           <w:szCs w:val="28"/>
         </w:rPr>
-        <w:t xml:space="preserve">Từ chối dịch vụ </w:t>
+        <w:t>Từ chối dịch vụ (Dinial of Service)</w:t>
+      </w:r>
+    </w:p>
+    <w:p>
+      <w:pPr>
+        <w:widowControl/>
+        <w:ind w:left="420"/>
+        <w:jc w:val="left"/>
+        <w:rPr>
+          <w:color w:val="000000" w:themeColor="text1"/>
+          <w:sz w:val="28"/>
+          <w:szCs w:val="28"/>
+        </w:rPr>
+      </w:pPr>
+      <w:r>
+        <w:rPr>
+          <w:color w:val="000000" w:themeColor="text1"/>
+          <w:sz w:val="28"/>
+          <w:szCs w:val="28"/>
+        </w:rPr>
+        <w:t>DoS là cách thức tân công làm tê liệt hệ thống. Trong mạng wireless networks, DoS khó có thể ngừng cuộc tấn công này và nạn nhận khó có thể nhận ra đó có cuộc tấn công.</w:t>
+      </w:r>
+    </w:p>
+    <w:p>
+      <w:pPr>
+        <w:pStyle w:val="ListParagraph"/>
+        <w:widowControl/>
+        <w:numPr>
+          <w:ilvl w:val="1"/>
+          <w:numId w:val="1"/>
+        </w:numPr>
+        <w:jc w:val="left"/>
+        <w:rPr>
+          <w:color w:val="000000" w:themeColor="text1"/>
+          <w:sz w:val="28"/>
+          <w:szCs w:val="28"/>
+        </w:rPr>
+      </w:pPr>
+      <w:r>
+        <w:rPr>
+          <w:color w:val="000000" w:themeColor="text1"/>
+          <w:sz w:val="28"/>
+          <w:szCs w:val="28"/>
+        </w:rPr>
+        <w:t>Jamming the Air Waves</w:t>
+      </w:r>
+    </w:p>
+    <w:p>
+      <w:pPr>
+        <w:pStyle w:val="ListParagraph"/>
+        <w:widowControl/>
+        <w:tabs>
+          <w:tab w:val="left" w:pos="840"/>
+        </w:tabs>
+        <w:ind w:left="840"/>
+        <w:jc w:val="left"/>
+        <w:rPr>
+          <w:color w:val="000000" w:themeColor="text1"/>
+          <w:sz w:val="28"/>
+          <w:szCs w:val="28"/>
+        </w:rPr>
+      </w:pPr>
+      <w:r>
+        <w:rPr>
+          <w:color w:val="000000" w:themeColor="text1"/>
+          <w:sz w:val="28"/>
+          <w:szCs w:val="28"/>
+        </w:rPr>
+        <w:t>Attacker có thể gỡ bỏ một số lượng lớn thiết bị bằng cách làm nhiễu sóng RF. Dẫn đến không thể truy cập được các victim.</w:t>
+      </w:r>
+    </w:p>
+    <w:p>
+      <w:pPr>
+        <w:pStyle w:val="ListParagraph"/>
+        <w:widowControl/>
+        <w:tabs>
+          <w:tab w:val="left" w:pos="840"/>
+        </w:tabs>
+        <w:ind w:left="840"/>
+        <w:jc w:val="left"/>
+        <w:rPr>
+          <w:color w:val="000000" w:themeColor="text1"/>
+          <w:sz w:val="28"/>
+          <w:szCs w:val="28"/>
+        </w:rPr>
+      </w:pPr>
+      <w:r>
+        <w:rPr>
+          <w:color w:val="000000" w:themeColor="text1"/>
+          <w:sz w:val="28"/>
+          <w:szCs w:val="28"/>
+        </w:rPr>
+        <w:t xml:space="preserve">Cách khắc </w:t>
+      </w:r>
+      <w:proofErr w:type="gramStart"/>
+      <w:r>
+        <w:rPr>
+          <w:color w:val="000000" w:themeColor="text1"/>
+          <w:sz w:val="28"/>
+          <w:szCs w:val="28"/>
+        </w:rPr>
+        <w:t>phục :</w:t>
+      </w:r>
+      <w:proofErr w:type="gramEnd"/>
+      <w:r>
+        <w:rPr>
+          <w:color w:val="000000" w:themeColor="text1"/>
+          <w:sz w:val="28"/>
+          <w:szCs w:val="28"/>
+        </w:rPr>
+        <w:t xml:space="preserve"> </w:t>
+      </w:r>
+      <w:r>
+        <w:rPr>
+          <w:color w:val="000000" w:themeColor="text1"/>
+          <w:sz w:val="28"/>
+          <w:szCs w:val="28"/>
+        </w:rPr>
+        <w:t>RF proofing the surrounding environment.</w:t>
+      </w:r>
+    </w:p>
+    <w:p>
+      <w:pPr>
+        <w:pStyle w:val="ListParagraph"/>
+        <w:widowControl/>
+        <w:numPr>
+          <w:ilvl w:val="1"/>
+          <w:numId w:val="1"/>
+        </w:numPr>
+        <w:jc w:val="left"/>
+        <w:rPr>
+          <w:color w:val="000000" w:themeColor="text1"/>
+          <w:sz w:val="28"/>
+          <w:szCs w:val="28"/>
+        </w:rPr>
+      </w:pPr>
+      <w:r>
+        <w:rPr>
+          <w:color w:val="000000" w:themeColor="text1"/>
+          <w:sz w:val="28"/>
+          <w:szCs w:val="28"/>
+        </w:rPr>
+        <w:t>Làm tràn</w:t>
+      </w:r>
+      <w:r>
+        <w:rPr>
+          <w:color w:val="000000" w:themeColor="text1"/>
+          <w:sz w:val="28"/>
+          <w:szCs w:val="28"/>
+        </w:rPr>
+        <w:t xml:space="preserve"> Asssociations</w:t>
+      </w:r>
+    </w:p>
+    <w:p>
+      <w:pPr>
+        <w:pStyle w:val="ListParagraph"/>
+        <w:widowControl/>
+        <w:tabs>
+          <w:tab w:val="left" w:pos="840"/>
+        </w:tabs>
+        <w:ind w:left="840"/>
+        <w:jc w:val="left"/>
+        <w:rPr>
+          <w:color w:val="000000" w:themeColor="text1"/>
+          <w:sz w:val="28"/>
+          <w:szCs w:val="28"/>
+        </w:rPr>
+      </w:pPr>
+      <w:r>
+        <w:rPr>
+          <w:color w:val="000000" w:themeColor="text1"/>
+          <w:sz w:val="28"/>
+          <w:szCs w:val="28"/>
+        </w:rPr>
+        <w:t xml:space="preserve">Theo chuẩn </w:t>
+      </w:r>
+      <w:r>
+        <w:rPr>
+          <w:color w:val="000000" w:themeColor="text1"/>
+          <w:sz w:val="28"/>
+          <w:szCs w:val="28"/>
+        </w:rPr>
+        <w:t>IEEE 802.11</w:t>
+      </w:r>
+      <w:r>
+        <w:rPr>
+          <w:color w:val="000000" w:themeColor="text1"/>
+          <w:sz w:val="28"/>
+          <w:szCs w:val="28"/>
+        </w:rPr>
+        <w:t xml:space="preserve"> tối đa được 2007 associations đồng thời. Và các associations khác sẽ bị hủy. Attacker có thể gửi đồng thời vượt quá tiêu chuẩn với các MAC khác nhau.</w:t>
+      </w:r>
+    </w:p>
+    <w:p>
+      <w:pPr>
+        <w:pStyle w:val="ListParagraph"/>
+        <w:widowControl/>
+        <w:tabs>
+          <w:tab w:val="left" w:pos="840"/>
+        </w:tabs>
+        <w:ind w:left="840"/>
+        <w:jc w:val="left"/>
+        <w:rPr>
+          <w:color w:val="000000" w:themeColor="text1"/>
+          <w:sz w:val="28"/>
+          <w:szCs w:val="28"/>
+        </w:rPr>
+      </w:pPr>
+      <w:r>
+        <w:rPr>
+          <w:color w:val="000000" w:themeColor="text1"/>
+          <w:sz w:val="28"/>
+          <w:szCs w:val="28"/>
+        </w:rPr>
+        <w:lastRenderedPageBreak/>
+        <w:t xml:space="preserve">Cách khắc </w:t>
+      </w:r>
+      <w:proofErr w:type="gramStart"/>
+      <w:r>
+        <w:rPr>
+          <w:color w:val="000000" w:themeColor="text1"/>
+          <w:sz w:val="28"/>
+          <w:szCs w:val="28"/>
+        </w:rPr>
+        <w:t>phục :</w:t>
+      </w:r>
+      <w:proofErr w:type="gramEnd"/>
+      <w:r>
+        <w:rPr>
+          <w:color w:val="000000" w:themeColor="text1"/>
+          <w:sz w:val="28"/>
+          <w:szCs w:val="28"/>
+        </w:rPr>
+        <w:t xml:space="preserve"> Bật chế độ MAC filtering(Bộ lọc MAC)</w:t>
+      </w:r>
+    </w:p>
+    <w:p>
+      <w:pPr>
+        <w:pStyle w:val="ListParagraph"/>
+        <w:widowControl/>
+        <w:numPr>
+          <w:ilvl w:val="1"/>
+          <w:numId w:val="1"/>
+        </w:numPr>
+        <w:jc w:val="left"/>
+        <w:rPr>
+          <w:color w:val="000000" w:themeColor="text1"/>
+          <w:sz w:val="28"/>
+          <w:szCs w:val="28"/>
+        </w:rPr>
+      </w:pPr>
+      <w:r>
+        <w:rPr>
+          <w:color w:val="000000" w:themeColor="text1"/>
+          <w:sz w:val="28"/>
+          <w:szCs w:val="28"/>
+        </w:rPr>
+        <w:t>Forged Dissociation</w:t>
+      </w:r>
+    </w:p>
+    <w:p>
+      <w:pPr>
+        <w:widowControl/>
+        <w:tabs>
+          <w:tab w:val="left" w:pos="840"/>
+        </w:tabs>
+        <w:ind w:left="840"/>
+        <w:jc w:val="left"/>
+        <w:rPr>
+          <w:color w:val="000000" w:themeColor="text1"/>
+          <w:sz w:val="28"/>
+          <w:szCs w:val="28"/>
+        </w:rPr>
+      </w:pPr>
+      <w:r>
+        <w:rPr>
+          <w:color w:val="000000" w:themeColor="text1"/>
+          <w:sz w:val="28"/>
+          <w:szCs w:val="28"/>
+        </w:rPr>
+        <w:t>Attacker gửi một Dissociation frame giả mà được chèn MAC Address victim. Mục đích làm victim không kết nối mạng được. Rõ rang thì khi victim không kết nối lại được thì victim sẽ gửi lại một Reassociation frame nhưng điều đó không có nghĩa là sẽ kết nối lại. Bởi vì attacker liên tục gửi gói Dissociation trong một khoảng thời gian buộc Victim không thể kết nội mạng</w:t>
+      </w:r>
+    </w:p>
+    <w:p>
+      <w:pPr>
+        <w:pStyle w:val="ListParagraph"/>
+        <w:widowControl/>
+        <w:numPr>
+          <w:ilvl w:val="1"/>
+          <w:numId w:val="1"/>
+        </w:numPr>
+        <w:jc w:val="left"/>
+        <w:rPr>
+          <w:color w:val="000000" w:themeColor="text1"/>
+          <w:sz w:val="28"/>
+          <w:szCs w:val="28"/>
+        </w:rPr>
+      </w:pPr>
+      <w:r>
+        <w:rPr>
+          <w:color w:val="000000" w:themeColor="text1"/>
+          <w:sz w:val="28"/>
+          <w:szCs w:val="28"/>
+        </w:rPr>
+        <w:t>Forged Deauthentication</w:t>
       </w:r>
     </w:p>
     <w:p>
@@ -2599,9 +3145,337 @@
           <w:sz w:val="28"/>
           <w:szCs w:val="28"/>
         </w:rPr>
+        <w:t>Tấn công Man-in-the-Middle</w:t>
+      </w:r>
+    </w:p>
+    <w:p>
+      <w:pPr>
+        <w:widowControl/>
+        <w:numPr>
+          <w:ilvl w:val="1"/>
+          <w:numId w:val="1"/>
+        </w:numPr>
+        <w:jc w:val="left"/>
+        <w:rPr>
+          <w:color w:val="000000" w:themeColor="text1"/>
+          <w:sz w:val="28"/>
+          <w:szCs w:val="28"/>
+        </w:rPr>
+      </w:pPr>
+      <w:r>
+        <w:rPr>
+          <w:color w:val="000000" w:themeColor="text1"/>
+          <w:sz w:val="28"/>
+          <w:szCs w:val="28"/>
+        </w:rPr>
+        <w:t>Wireless MITM</w:t>
+      </w:r>
+    </w:p>
+    <w:p>
+      <w:pPr>
+        <w:widowControl/>
+        <w:tabs>
+          <w:tab w:val="left" w:pos="840"/>
+        </w:tabs>
+        <w:ind w:left="840"/>
+        <w:jc w:val="left"/>
+        <w:rPr>
+          <w:color w:val="000000" w:themeColor="text1"/>
+          <w:sz w:val="28"/>
+          <w:szCs w:val="28"/>
+        </w:rPr>
+      </w:pPr>
+      <w:r>
+        <w:rPr>
+          <w:color w:val="000000" w:themeColor="text1"/>
+          <w:sz w:val="28"/>
+          <w:szCs w:val="28"/>
+        </w:rPr>
+        <w:t>Attacker sẽ cần tới 2 card wireless. Một là dùng để giả danh AP. Cái còn lại dùng để deauthentication tới máy trạm. Buộc máy trạm kết nối tới AP mà attacker giả danh.</w:t>
+      </w:r>
+    </w:p>
+    <w:p>
+      <w:pPr>
+        <w:widowControl/>
+        <w:tabs>
+          <w:tab w:val="left" w:pos="840"/>
+        </w:tabs>
+        <w:ind w:left="840"/>
+        <w:jc w:val="left"/>
+        <w:rPr>
+          <w:color w:val="000000" w:themeColor="text1"/>
+          <w:sz w:val="28"/>
+          <w:szCs w:val="28"/>
+        </w:rPr>
+      </w:pPr>
+      <w:r>
+        <w:rPr>
+          <w:color w:val="000000" w:themeColor="text1"/>
+          <w:sz w:val="28"/>
+          <w:szCs w:val="28"/>
+        </w:rPr>
+        <w:t>Lúc này thì MITM thành công. Attacker có thể đánh cắp thông tin từ nạn nhân.</w:t>
+      </w:r>
+    </w:p>
+    <w:p>
+      <w:pPr>
+        <w:widowControl/>
+        <w:numPr>
+          <w:ilvl w:val="1"/>
+          <w:numId w:val="1"/>
+        </w:numPr>
+        <w:jc w:val="left"/>
+        <w:rPr>
+          <w:color w:val="000000" w:themeColor="text1"/>
+          <w:sz w:val="28"/>
+          <w:szCs w:val="28"/>
+        </w:rPr>
+      </w:pPr>
+      <w:r>
+        <w:rPr>
+          <w:color w:val="000000" w:themeColor="text1"/>
+          <w:sz w:val="28"/>
+          <w:szCs w:val="28"/>
+        </w:rPr>
+        <w:t>ARP Poisoning</w:t>
+      </w:r>
+      <w:r>
+        <w:rPr>
+          <w:color w:val="000000" w:themeColor="text1"/>
+          <w:sz w:val="28"/>
+          <w:szCs w:val="28"/>
+        </w:rPr>
+        <w:br/>
+        <w:t xml:space="preserve"> </w:t>
+      </w:r>
+      <w:r>
+        <w:rPr>
+          <w:color w:val="000000" w:themeColor="text1"/>
+          <w:sz w:val="28"/>
+          <w:szCs w:val="28"/>
+        </w:rPr>
+        <w:tab/>
+      </w:r>
+      <w:proofErr w:type="gramStart"/>
+      <w:r>
+        <w:rPr>
+          <w:color w:val="000000" w:themeColor="text1"/>
+          <w:sz w:val="28"/>
+          <w:szCs w:val="28"/>
+        </w:rPr>
+        <w:t>ARP :</w:t>
+      </w:r>
+      <w:proofErr w:type="gramEnd"/>
+      <w:r>
+        <w:rPr>
+          <w:color w:val="000000" w:themeColor="text1"/>
+          <w:sz w:val="28"/>
+          <w:szCs w:val="28"/>
+        </w:rPr>
+        <w:t xml:space="preserve"> Address Resolution Protocol. Là phương thức giao tiếp giữa 2 máy trao đổi trên Ethernet.</w:t>
+      </w:r>
+    </w:p>
+    <w:p>
+      <w:pPr>
+        <w:widowControl/>
+        <w:tabs>
+          <w:tab w:val="left" w:pos="840"/>
+        </w:tabs>
+        <w:ind w:left="840"/>
+        <w:jc w:val="left"/>
+        <w:rPr>
+          <w:color w:val="000000" w:themeColor="text1"/>
+          <w:sz w:val="28"/>
+          <w:szCs w:val="28"/>
+        </w:rPr>
+      </w:pPr>
+      <w:r>
+        <w:rPr>
+          <w:color w:val="000000" w:themeColor="text1"/>
+          <w:sz w:val="28"/>
+          <w:szCs w:val="28"/>
+        </w:rPr>
+        <w:tab/>
+        <w:t>Phương thức giao tiếp ARP dựa vào các gói ARP request và ARP response nhầm nhận biết lẫn nhau.</w:t>
+      </w:r>
+    </w:p>
+    <w:p>
+      <w:pPr>
+        <w:widowControl/>
+        <w:tabs>
+          <w:tab w:val="left" w:pos="840"/>
+        </w:tabs>
+        <w:ind w:left="840"/>
+        <w:jc w:val="left"/>
+        <w:rPr>
+          <w:color w:val="000000" w:themeColor="text1"/>
+          <w:sz w:val="28"/>
+          <w:szCs w:val="28"/>
+        </w:rPr>
+      </w:pPr>
+      <w:r>
+        <w:rPr>
+          <w:color w:val="000000" w:themeColor="text1"/>
+          <w:sz w:val="28"/>
+          <w:szCs w:val="28"/>
+        </w:rPr>
         <w:lastRenderedPageBreak/>
-        <w:t>Tấn công Man-in-the-Middle</w:t>
-      </w:r>
+        <w:tab/>
+        <w:t xml:space="preserve">Nhưng AP không có xác minh, do vậy Attacker sử dụng ARP </w:t>
+      </w:r>
+      <w:r>
+        <w:rPr>
+          <w:color w:val="000000" w:themeColor="text1"/>
+          <w:sz w:val="28"/>
+          <w:szCs w:val="28"/>
+        </w:rPr>
+        <w:t>poisoning</w:t>
+      </w:r>
+      <w:r>
+        <w:rPr>
+          <w:color w:val="000000" w:themeColor="text1"/>
+          <w:sz w:val="28"/>
+          <w:szCs w:val="28"/>
+        </w:rPr>
+        <w:t xml:space="preserve"> làm MITM để đánh cắp thông tin.</w:t>
+      </w:r>
+    </w:p>
+    <w:p>
+      <w:pPr>
+        <w:widowControl/>
+        <w:tabs>
+          <w:tab w:val="left" w:pos="840"/>
+        </w:tabs>
+        <w:ind w:left="840"/>
+        <w:jc w:val="left"/>
+        <w:rPr>
+          <w:color w:val="000000" w:themeColor="text1"/>
+          <w:sz w:val="28"/>
+          <w:szCs w:val="28"/>
+        </w:rPr>
+      </w:pPr>
+      <w:r>
+        <w:rPr>
+          <w:color w:val="000000" w:themeColor="text1"/>
+          <w:sz w:val="28"/>
+          <w:szCs w:val="28"/>
+        </w:rPr>
+        <w:tab/>
+        <w:t xml:space="preserve">Có thể sử dụng phần mềm Ethercap để đánh </w:t>
+      </w:r>
+      <w:proofErr w:type="gramStart"/>
+      <w:r>
+        <w:rPr>
+          <w:color w:val="000000" w:themeColor="text1"/>
+          <w:sz w:val="28"/>
+          <w:szCs w:val="28"/>
+        </w:rPr>
+        <w:t>cắp .</w:t>
+      </w:r>
+      <w:proofErr w:type="gramEnd"/>
+    </w:p>
+    <w:p>
+      <w:pPr>
+        <w:widowControl/>
+        <w:numPr>
+          <w:ilvl w:val="1"/>
+          <w:numId w:val="1"/>
+        </w:numPr>
+        <w:jc w:val="left"/>
+        <w:rPr>
+          <w:color w:val="000000" w:themeColor="text1"/>
+          <w:sz w:val="28"/>
+          <w:szCs w:val="28"/>
+        </w:rPr>
+      </w:pPr>
+      <w:r>
+        <w:rPr>
+          <w:color w:val="000000" w:themeColor="text1"/>
+          <w:sz w:val="28"/>
+          <w:szCs w:val="28"/>
+        </w:rPr>
+        <w:t>Session Hijacking</w:t>
+      </w:r>
+    </w:p>
+    <w:p>
+      <w:pPr>
+        <w:widowControl/>
+        <w:ind w:left="1260"/>
+        <w:jc w:val="left"/>
+        <w:rPr>
+          <w:color w:val="000000" w:themeColor="text1"/>
+          <w:sz w:val="28"/>
+          <w:szCs w:val="28"/>
+        </w:rPr>
+      </w:pPr>
+      <w:r>
+        <w:rPr>
+          <w:color w:val="000000" w:themeColor="text1"/>
+          <w:sz w:val="28"/>
+          <w:szCs w:val="28"/>
+        </w:rPr>
+        <w:t xml:space="preserve">Đầu tiên attacker sẽ DoS </w:t>
+      </w:r>
+      <w:r>
+        <w:rPr>
+          <w:color w:val="000000" w:themeColor="text1"/>
+          <w:sz w:val="28"/>
+          <w:szCs w:val="28"/>
+        </w:rPr>
+        <w:t xml:space="preserve">victim. </w:t>
+      </w:r>
+      <w:r>
+        <w:rPr>
+          <w:color w:val="000000" w:themeColor="text1"/>
+          <w:sz w:val="28"/>
+          <w:szCs w:val="28"/>
+        </w:rPr>
+        <w:t xml:space="preserve">Victim sẽ bị ngắt kết nối. Tiếp tục attacker sẽ giả mạo MAC Address. </w:t>
+      </w:r>
+      <w:r>
+        <w:rPr>
+          <w:color w:val="000000" w:themeColor="text1"/>
+          <w:sz w:val="28"/>
+          <w:szCs w:val="28"/>
+        </w:rPr>
+        <w:t xml:space="preserve">Sau đó sử </w:t>
+      </w:r>
+      <w:r>
+        <w:rPr>
+          <w:color w:val="000000" w:themeColor="text1"/>
+          <w:sz w:val="28"/>
+          <w:szCs w:val="28"/>
+        </w:rPr>
+        <w:t xml:space="preserve">dụng </w:t>
+      </w:r>
+      <w:r>
+        <w:rPr>
+          <w:color w:val="000000" w:themeColor="text1"/>
+          <w:sz w:val="28"/>
+          <w:szCs w:val="28"/>
+        </w:rPr>
+        <w:t xml:space="preserve">các quyền mà victim có </w:t>
+      </w:r>
+      <w:r>
+        <w:rPr>
+          <w:color w:val="000000" w:themeColor="text1"/>
+          <w:sz w:val="28"/>
+          <w:szCs w:val="28"/>
+        </w:rPr>
+        <w:t>được.</w:t>
+      </w:r>
+    </w:p>
+    <w:p>
+      <w:pPr>
+        <w:widowControl/>
+        <w:ind w:left="1260"/>
+        <w:jc w:val="left"/>
+        <w:rPr>
+          <w:color w:val="000000" w:themeColor="text1"/>
+          <w:sz w:val="28"/>
+          <w:szCs w:val="28"/>
+        </w:rPr>
+      </w:pPr>
     </w:p>
     <w:p>
       <w:pPr>
@@ -2623,14 +3497,14 @@
           <w:sz w:val="28"/>
           <w:szCs w:val="28"/>
         </w:rPr>
-        <w:t>War-Driving</w:t>
+        <w:t>Công cụ hổ trợ</w:t>
       </w:r>
     </w:p>
     <w:p>
       <w:pPr>
         <w:widowControl/>
         <w:numPr>
-          <w:ilvl w:val="0"/>
+          <w:ilvl w:val="1"/>
           <w:numId w:val="1"/>
         </w:numPr>
         <w:jc w:val="left"/>
@@ -2640,7 +3514,224 @@
           <w:szCs w:val="28"/>
         </w:rPr>
       </w:pPr>
-    </w:p>
+      <w:r>
+        <w:rPr>
+          <w:color w:val="000000" w:themeColor="text1"/>
+          <w:sz w:val="28"/>
+          <w:szCs w:val="28"/>
+        </w:rPr>
+        <w:t>AirJack</w:t>
+      </w:r>
+    </w:p>
+    <w:p>
+      <w:pPr>
+        <w:widowControl/>
+        <w:numPr>
+          <w:ilvl w:val="1"/>
+          <w:numId w:val="1"/>
+        </w:numPr>
+        <w:jc w:val="left"/>
+        <w:rPr>
+          <w:color w:val="000000" w:themeColor="text1"/>
+          <w:sz w:val="28"/>
+          <w:szCs w:val="28"/>
+        </w:rPr>
+      </w:pPr>
+      <w:r>
+        <w:rPr>
+          <w:color w:val="000000" w:themeColor="text1"/>
+          <w:sz w:val="28"/>
+          <w:szCs w:val="28"/>
+        </w:rPr>
+        <w:t>AirSnort</w:t>
+      </w:r>
+    </w:p>
+    <w:p>
+      <w:pPr>
+        <w:widowControl/>
+        <w:numPr>
+          <w:ilvl w:val="1"/>
+          <w:numId w:val="1"/>
+        </w:numPr>
+        <w:jc w:val="left"/>
+        <w:rPr>
+          <w:color w:val="000000" w:themeColor="text1"/>
+          <w:sz w:val="28"/>
+          <w:szCs w:val="28"/>
+        </w:rPr>
+      </w:pPr>
+      <w:r>
+        <w:rPr>
+          <w:color w:val="000000" w:themeColor="text1"/>
+          <w:sz w:val="28"/>
+          <w:szCs w:val="28"/>
+        </w:rPr>
+        <w:t>Ethereal</w:t>
+      </w:r>
+    </w:p>
+    <w:p>
+      <w:pPr>
+        <w:widowControl/>
+        <w:numPr>
+          <w:ilvl w:val="1"/>
+          <w:numId w:val="1"/>
+        </w:numPr>
+        <w:jc w:val="left"/>
+        <w:rPr>
+          <w:color w:val="000000" w:themeColor="text1"/>
+          <w:sz w:val="28"/>
+          <w:szCs w:val="28"/>
+        </w:rPr>
+      </w:pPr>
+      <w:r>
+        <w:rPr>
+          <w:color w:val="000000" w:themeColor="text1"/>
+          <w:sz w:val="28"/>
+          <w:szCs w:val="28"/>
+        </w:rPr>
+        <w:t>FakeAP</w:t>
+      </w:r>
+    </w:p>
+    <w:p>
+      <w:pPr>
+        <w:widowControl/>
+        <w:numPr>
+          <w:ilvl w:val="1"/>
+          <w:numId w:val="1"/>
+        </w:numPr>
+        <w:jc w:val="left"/>
+        <w:rPr>
+          <w:color w:val="000000" w:themeColor="text1"/>
+          <w:sz w:val="28"/>
+          <w:szCs w:val="28"/>
+        </w:rPr>
+      </w:pPr>
+      <w:r>
+        <w:rPr>
+          <w:color w:val="000000" w:themeColor="text1"/>
+          <w:sz w:val="28"/>
+          <w:szCs w:val="28"/>
+        </w:rPr>
+        <w:t>HostAP</w:t>
+      </w:r>
+    </w:p>
+    <w:p>
+      <w:pPr>
+        <w:widowControl/>
+        <w:numPr>
+          <w:ilvl w:val="1"/>
+          <w:numId w:val="1"/>
+        </w:numPr>
+        <w:jc w:val="left"/>
+        <w:rPr>
+          <w:color w:val="000000" w:themeColor="text1"/>
+          <w:sz w:val="28"/>
+          <w:szCs w:val="28"/>
+        </w:rPr>
+      </w:pPr>
+      <w:r>
+        <w:rPr>
+          <w:color w:val="000000" w:themeColor="text1"/>
+          <w:sz w:val="28"/>
+          <w:szCs w:val="28"/>
+        </w:rPr>
+        <w:t>Kismet</w:t>
+      </w:r>
+    </w:p>
+    <w:p>
+      <w:pPr>
+        <w:widowControl/>
+        <w:numPr>
+          <w:ilvl w:val="1"/>
+          <w:numId w:val="1"/>
+        </w:numPr>
+        <w:jc w:val="left"/>
+        <w:rPr>
+          <w:color w:val="000000" w:themeColor="text1"/>
+          <w:sz w:val="28"/>
+          <w:szCs w:val="28"/>
+        </w:rPr>
+      </w:pPr>
+      <w:r>
+        <w:rPr>
+          <w:color w:val="000000" w:themeColor="text1"/>
+          <w:sz w:val="28"/>
+          <w:szCs w:val="28"/>
+        </w:rPr>
+        <w:t>WEPcrack</w:t>
+      </w:r>
+    </w:p>
+    <w:p>
+      <w:pPr>
+        <w:widowControl/>
+        <w:numPr>
+          <w:ilvl w:val="1"/>
+          <w:numId w:val="1"/>
+        </w:numPr>
+        <w:jc w:val="left"/>
+        <w:rPr>
+          <w:color w:val="000000" w:themeColor="text1"/>
+          <w:sz w:val="28"/>
+          <w:szCs w:val="28"/>
+        </w:rPr>
+      </w:pPr>
+      <w:r>
+        <w:rPr>
+          <w:color w:val="000000" w:themeColor="text1"/>
+          <w:sz w:val="28"/>
+          <w:szCs w:val="28"/>
+        </w:rPr>
+        <w:t>Wellenreiter</w:t>
+      </w:r>
+    </w:p>
+    <w:p>
+      <w:pPr>
+        <w:widowControl/>
+        <w:numPr>
+          <w:ilvl w:val="1"/>
+          <w:numId w:val="1"/>
+        </w:numPr>
+        <w:jc w:val="left"/>
+        <w:rPr>
+          <w:color w:val="000000" w:themeColor="text1"/>
+          <w:sz w:val="28"/>
+          <w:szCs w:val="28"/>
+        </w:rPr>
+      </w:pPr>
+      <w:r>
+        <w:rPr>
+          <w:color w:val="000000" w:themeColor="text1"/>
+          <w:sz w:val="28"/>
+          <w:szCs w:val="28"/>
+        </w:rPr>
+        <w:t xml:space="preserve">Stumb Vector </w:t>
+      </w:r>
+    </w:p>
+    <w:p>
+      <w:pPr>
+        <w:widowControl/>
+        <w:jc w:val="left"/>
+        <w:rPr>
+          <w:color w:val="000000" w:themeColor="text1"/>
+          <w:sz w:val="28"/>
+          <w:szCs w:val="28"/>
+        </w:rPr>
+      </w:pPr>
+      <w:bookmarkStart w:id="0" w:name="_GoBack"/>
+      <w:bookmarkEnd w:id="0"/>
+    </w:p>
+    <w:p>
+      <w:pPr>
+        <w:widowControl/>
+        <w:jc w:val="left"/>
+        <w:rPr>
+          <w:color w:val="000000" w:themeColor="text1"/>
+          <w:sz w:val="28"/>
+          <w:szCs w:val="28"/>
+        </w:rPr>
+      </w:pPr>
+    </w:p>
+    <w:p/>
     <w:sectPr>
       <w:pgSz w:w="11906" w:h="16838"/>
       <w:pgMar w:top="1440" w:right="1800" w:bottom="1440" w:left="1800" w:header="851" w:footer="992" w:gutter="0"/>
@@ -2679,7 +3770,7 @@
         <w:rFonts w:ascii="SimSun" w:eastAsia="SimSun" w:hAnsi="SimSun" w:cs="SimSun" w:hint="default"/>
       </w:rPr>
     </w:lvl>
-    <w:lvl w:ilvl="2" w:tentative="1">
+    <w:lvl w:ilvl="2">
       <w:start w:val="1"/>
       <w:numFmt w:val="decimal"/>
       <w:lvlText w:val="%3."/>
@@ -3161,6 +4252,16 @@
       <w:u w:val="single"/>
     </w:rPr>
   </w:style>
+  <w:style w:type="paragraph" w:styleId="ListParagraph">
+    <w:name w:val="List Paragraph"/>
+    <w:basedOn w:val="Normal"/>
+    <w:uiPriority w:val="99"/>
+    <w:rsid w:val="00F15DAC"/>
+    <w:pPr>
+      <w:ind w:left="720"/>
+      <w:contextualSpacing/>
+    </w:pPr>
+  </w:style>
 </w:styles>
 </file>
 

</xml_diff>